<commit_message>
LangChain4j comparison with others
</commit_message>
<xml_diff>
--- a/LARGE LANGUAGE MODELS AND LANGCHAIN4J.docx
+++ b/LARGE LANGUAGE MODELS AND LANGCHAIN4J.docx
@@ -2779,28 +2779,7 @@
     </w:p>
     <w:p>
       <w:r>
-        <w:t>L</w:t>
-      </w:r>
-      <w:r>
-        <w:t>ang</w:t>
-      </w:r>
-      <w:r>
-        <w:t>C</w:t>
-      </w:r>
-      <w:r>
-        <w:t>hain4j’s agent system is one of its most powerful features, enabling LLMs to interact not just with text, but also with external tools and systems</w:t>
-      </w:r>
-      <w:r>
-        <w:t xml:space="preserve"> (</w:t>
-      </w:r>
-      <w:r>
-        <w:t>dynamically and autonomously</w:t>
-      </w:r>
-      <w:r>
-        <w:t>)</w:t>
-      </w:r>
-      <w:r>
-        <w:t>. Agents act as intelligent intermediaries that use LLMs for reasoning and decision-making, and then select appropriate tools to accomplish a given task. This allows developers to build AI systems that go far beyond passive text generation and become truly interactive components of larger software ecosystems.</w:t>
+        <w:t>LangChain4j’s agent system is one of its most powerful features, enabling LLMs to interact not just with text, but also with external tools and systems (dynamically and autonomously). Agents act as intelligent intermediaries that use LLMs for reasoning and decision-making, and then select appropriate tools to accomplish a given task. This allows developers to build AI systems that go far beyond passive text generation and become truly interactive components of larger software ecosystems.</w:t>
       </w:r>
     </w:p>
     <w:p>
@@ -2813,16 +2792,7 @@
       </w:r>
       <w:proofErr w:type="spellEnd"/>
       <w:r>
-        <w:t xml:space="preserve"> of this system are Tool interfaces. A Tool in LangChain4j is a callable unit, method or a function that performs a defined action. </w:t>
-      </w:r>
-      <w:r>
-        <w:t>It can represent an API call (e.g., weather, stock prices), a database query</w:t>
-      </w:r>
-      <w:r>
-        <w:t xml:space="preserve"> </w:t>
-      </w:r>
-      <w:r>
-        <w:t>or any custom computation. Tools are created using a builder pattern, which makes them concise, testable, and reusable. Here's an example:</w:t>
+        <w:t xml:space="preserve"> of this system are Tool interfaces. A Tool in LangChain4j is a callable unit, method or a function that performs a defined action. It can represent an API call (e.g., weather, stock prices), a database query or any custom computation. Tools are created using a builder pattern, which makes them concise, testable, and reusable. Here's an example:</w:t>
       </w:r>
     </w:p>
     <w:p>
@@ -2946,10 +2916,7 @@
         <w:t>,</w:t>
       </w:r>
       <w:r>
-        <w:t xml:space="preserve"> the agent can:</w:t>
-      </w:r>
-      <w:r>
-        <w:t xml:space="preserve"> </w:t>
+        <w:t xml:space="preserve"> the agent can: </w:t>
       </w:r>
     </w:p>
     <w:p>
@@ -3023,10 +2990,7 @@
         </w:numPr>
       </w:pPr>
       <w:r>
-        <w:t>Retrieve the result and compose a full answer</w:t>
-      </w:r>
-      <w:r>
-        <w:t>.</w:t>
+        <w:t>Retrieve the result and compose a full answer.</w:t>
       </w:r>
     </w:p>
     <w:p>
@@ -3044,13 +3008,7 @@
     </w:p>
     <w:p>
       <w:r>
-        <w:t>Lang</w:t>
-      </w:r>
-      <w:r>
-        <w:t>C</w:t>
-      </w:r>
-      <w:r>
-        <w:t>hain4j agents can also engage in multi-step reasoning, where they chain together multiple tools. For instance, an LLM might first decide to get the weather, then based on that result, call another tool to check for local events that match the weather conditions.</w:t>
+        <w:t>LangChain4j agents can also engage in multi-step reasoning, where they chain together multiple tools. For instance, an LLM might first decide to get the weather, then based on that result, call another tool to check for local events that match the weather conditions.</w:t>
       </w:r>
     </w:p>
     <w:p>
@@ -3095,10 +3053,7 @@
         <w:t>Customer Support Assistants</w:t>
       </w:r>
       <w:r>
-        <w:t xml:space="preserve"> - </w:t>
-      </w:r>
-      <w:r>
-        <w:t>Agents can pull customer records, track shipments, and create support tickets via APIs.</w:t>
+        <w:t xml:space="preserve"> - Agents can pull customer records, track shipments, and create support tickets via APIs.</w:t>
       </w:r>
     </w:p>
     <w:p>
@@ -3116,10 +3071,7 @@
         <w:t>Chatbots</w:t>
       </w:r>
       <w:r>
-        <w:t xml:space="preserve"> - </w:t>
-      </w:r>
-      <w:r>
-        <w:t>They can read knowledge bases, query CRMs, and send internal notifications.</w:t>
+        <w:t xml:space="preserve"> - They can read knowledge bases, query CRMs, and send internal notifications.</w:t>
       </w:r>
     </w:p>
     <w:p>
@@ -3183,10 +3135,7 @@
         <w:t>Coding Assistants</w:t>
       </w:r>
       <w:r>
-        <w:t xml:space="preserve"> - </w:t>
-      </w:r>
-      <w:r>
-        <w:t>Agents can fetch documentation, compile code, and test snippets dynamically.</w:t>
+        <w:t xml:space="preserve"> - Agents can fetch documentation, compile code, and test snippets dynamically.</w:t>
       </w:r>
       <w:r>
         <w:rPr>
@@ -3313,13 +3262,7 @@
         <w:t xml:space="preserve">- </w:t>
       </w:r>
       <w:r>
-        <w:t>Load textual content from various file formats such as PDF, Markdown, or plain text. Lang</w:t>
-      </w:r>
-      <w:r>
-        <w:t>C</w:t>
-      </w:r>
-      <w:r>
-        <w:t>hain4j provides loaders to handle parsing and chunking of documents into manageable sections.</w:t>
+        <w:t>Load textual content from various file formats such as PDF, Markdown, or plain text. LangChain4j provides loaders to handle parsing and chunking of documents into manageable sections.</w:t>
       </w:r>
     </w:p>
     <w:p>
@@ -3357,10 +3300,7 @@
         <w:t>embedding model</w:t>
       </w:r>
       <w:r>
-        <w:t>. Langchain4j supports multiple embedding providers including:</w:t>
-      </w:r>
-      <w:r>
-        <w:t xml:space="preserve"> Local models, </w:t>
+        <w:t xml:space="preserve">. Langchain4j supports multiple embedding providers including: Local models, </w:t>
       </w:r>
       <w:proofErr w:type="spellStart"/>
       <w:r>
@@ -3406,10 +3346,7 @@
         <w:t>vector database</w:t>
       </w:r>
       <w:r>
-        <w:t>, allowing for fast similarity searches. Langchain4j supports integration with</w:t>
-      </w:r>
-      <w:r>
-        <w:t xml:space="preserve"> Pinecone, Redis and </w:t>
+        <w:t xml:space="preserve">, allowing for fast similarity searches. Langchain4j supports integration with Pinecone, Redis and </w:t>
       </w:r>
       <w:proofErr w:type="spellStart"/>
       <w:r>
@@ -3473,13 +3410,7 @@
         <w:t xml:space="preserve">- </w:t>
       </w:r>
       <w:r>
-        <w:t>The retrieved chunks are inserted into a prompt template</w:t>
-      </w:r>
-      <w:r>
-        <w:t xml:space="preserve"> </w:t>
-      </w:r>
-      <w:r>
-        <w:t>and passed to the LLM for final generation.</w:t>
+        <w:t>The retrieved chunks are inserted into a prompt template and passed to the LLM for final generation.</w:t>
       </w:r>
     </w:p>
     <w:p>
@@ -3517,13 +3448,7 @@
     </w:p>
     <w:p>
       <w:r>
-        <w:t>Lang</w:t>
-      </w:r>
-      <w:r>
-        <w:t>C</w:t>
-      </w:r>
-      <w:r>
-        <w:t>hain4j offers significant advantages, especially for developers and enterprises deeply invested in the Java ecosystem. Because it is built to seamlessly integrate with existing Java applications, it allows organizations to add powerful RAG capabilities without needing to adopt new languages or rewrite their infrastructure.</w:t>
+        <w:t>LangChain4j offers significant advantages, especially for developers and enterprises deeply invested in the Java ecosystem. Because it is built to seamlessly integrate with existing Java applications, it allows organizations to add powerful RAG capabilities without needing to adopt new languages or rewrite their infrastructure.</w:t>
       </w:r>
     </w:p>
     <w:p>
@@ -3551,77 +3476,17 @@
     </w:p>
     <w:p>
       <w:r>
-        <w:t>One of the most anticipated future enhancements for Langchain4j is the introduction of hybrid search capabilities. Pure vector similarity search methods, while powerful, can sometimes yield results that are semantically related but not directly relevant to the user’s query.</w:t>
-      </w:r>
-      <w:r>
-        <w:t xml:space="preserve"> </w:t>
-      </w:r>
-      <w:r>
-        <w:t>Hybrid search addresses these limitations by combining keyword-based filtering with vector-based similarity search.</w:t>
-      </w:r>
-      <w:r>
-        <w:t xml:space="preserve"> T</w:t>
-      </w:r>
-      <w:r>
-        <w:t>his means that Langchain4j will enable developers to first filter documents using exact keyword matches or metadata constraints</w:t>
-      </w:r>
-      <w:r>
-        <w:t xml:space="preserve">. </w:t>
-      </w:r>
-      <w:r>
-        <w:t>After this initial filtering, a vector similarity search will be applied to the smaller, more focused subset of documents to rank them according to semantic relevance. This combination improves both precision and recall, allowing for more accurate and context-aware search results. It also supports more complex queries where both keyword presence and semantic meaning matter.</w:t>
-      </w:r>
-    </w:p>
-    <w:p>
-      <w:r>
-        <w:t>Another significant planned enhancement is the integration of re-ranking models. Initial document retrieval often relies on approximate nearest neighbo</w:t>
-      </w:r>
-      <w:r>
-        <w:t>u</w:t>
-      </w:r>
-      <w:r>
-        <w:t>r searches or keyword matches, which can result in a rough ordering of results. While this can be effective, the top-ranked documents may not always be the most relevant or helpful in addressing the query’s intent.</w:t>
-      </w:r>
-      <w:r>
-        <w:t xml:space="preserve"> </w:t>
-      </w:r>
-      <w:r>
-        <w:t>Lang</w:t>
-      </w:r>
-      <w:r>
-        <w:t>C</w:t>
-      </w:r>
-      <w:r>
-        <w:t>hain4j plans to incorporate smaller transformer models dedicated to re-ranking the initially retrieved documents. These models will assess each document’s relevance more deeply by analy</w:t>
-      </w:r>
-      <w:r>
-        <w:t>s</w:t>
-      </w:r>
-      <w:r>
-        <w:t>ing the semantic fit between the query and the document content. The results will be reordered to prioritize those documents that are most likely to provide useful information.</w:t>
-      </w:r>
-    </w:p>
-    <w:p>
-      <w:r>
-        <w:t>Together, these enhancements</w:t>
-      </w:r>
-      <w:r>
-        <w:t xml:space="preserve"> will </w:t>
-      </w:r>
-      <w:r>
-        <w:t>make Lang</w:t>
-      </w:r>
-      <w:r>
-        <w:t>C</w:t>
-      </w:r>
-      <w:r>
-        <w:t>hain4j-powered RAG pipelines more precise, context-aware, and suitable for enterprise applications. By combining exact keyword filtering with semantic search and refining results through re-ranking, Lang</w:t>
-      </w:r>
-      <w:r>
-        <w:t>C</w:t>
-      </w:r>
-      <w:r>
-        <w:t xml:space="preserve">hain4j will enable the </w:t>
+        <w:t>One of the most anticipated future enhancements for Langchain4j is the introduction of hybrid search capabilities. Pure vector similarity search methods, while powerful, can sometimes yield results that are semantically related but not directly relevant to the user’s query. Hybrid search addresses these limitations by combining keyword-based filtering with vector-based similarity search. This means that Langchain4j will enable developers to first filter documents using exact keyword matches or metadata constraints. After this initial filtering, a vector similarity search will be applied to the smaller, more focused subset of documents to rank them according to semantic relevance. This combination improves both precision and recall, allowing for more accurate and context-aware search results. It also supports more complex queries where both keyword presence and semantic meaning matter.</w:t>
+      </w:r>
+    </w:p>
+    <w:p>
+      <w:r>
+        <w:t>Another significant planned enhancement is the integration of re-ranking models. Initial document retrieval often relies on approximate nearest neighbour searches or keyword matches, which can result in a rough ordering of results. While this can be effective, the top-ranked documents may not always be the most relevant or helpful in addressing the query’s intent. LangChain4j plans to incorporate smaller transformer models dedicated to re-ranking the initially retrieved documents. These models will assess each document’s relevance more deeply by analysing the semantic fit between the query and the document content. The results will be reordered to prioritize those documents that are most likely to provide useful information.</w:t>
+      </w:r>
+    </w:p>
+    <w:p>
+      <w:r>
+        <w:t xml:space="preserve">Together, these enhancements will make LangChain4j-powered RAG pipelines more precise, context-aware, and suitable for enterprise applications. By combining exact keyword filtering with semantic search and refining results through re-ranking, LangChain4j will enable the </w:t>
       </w:r>
       <w:r>
         <w:lastRenderedPageBreak/>
@@ -3638,70 +3503,948 @@
     </w:p>
     <w:p>
       <w:r>
+        <w:t xml:space="preserve">LangChain4j enables a wide range of innovative applications within the Java ecosystem by providing robust tools for retrieval-augmented generation and semantic search. One prominent use case is the development of AI chatbots that possess memory and context awareness. These chatbots can maintain a conversation thread, remember past interactions, and provide responses that </w:t>
+      </w:r>
+      <w:proofErr w:type="gramStart"/>
+      <w:r>
+        <w:t>take into account</w:t>
+      </w:r>
+      <w:proofErr w:type="gramEnd"/>
+      <w:r>
+        <w:t xml:space="preserve"> the entire dialogue history, resulting in more natural and useful user experiences.</w:t>
+      </w:r>
+    </w:p>
+    <w:p>
+      <w:r>
+        <w:t>Langchain4j is also well-suited for creating intelligent code assistants integrated into developer tools. These assistants can analyse Java methods or code snippets and provide explanations, suggestions, or improvements, helping developers to write better code and understand complex codebases faster. This use case enhances developer productivity by embedding AI capabilities directly into their workflows.</w:t>
+      </w:r>
+    </w:p>
+    <w:p>
+      <w:r>
+        <w:t>Additionally, LangChain4j supports the creation of AI-powered report generators that synthesize information from multiple sources such as Git commits, project wikis, and databases. This allows teams to automatically generate comprehensive and up-to-date reports without manual effort, streamlining documentation and project tracking.</w:t>
+      </w:r>
+    </w:p>
+    <w:p>
+      <w:r>
+        <w:t>Beyond text-based applications, LangChain4j can serve as the foundation for multi-modal assistants when combined with external APIs that handle image, audio, or other data types. Such assistants can process and understand information across different modalities, enabling richer interactions and broader functionality, such as voice-controlled search or image-aware question answering.</w:t>
+      </w:r>
+    </w:p>
+    <w:p>
+      <w:r>
+        <w:t>Overall, LangChain4j’s flexibility and deep integration with the Java platform make it a powerful tool to build intelligent applications that leverage retrieval-augmented generation and semantic understanding across diverse domains.</w:t>
+      </w:r>
+    </w:p>
+    <w:p>
+      <w:pPr>
+        <w:pStyle w:val="Naslov1"/>
+      </w:pPr>
+      <w:r>
+        <w:t>LangChain4j Versus Other Frameworks</w:t>
+      </w:r>
+    </w:p>
+    <w:p>
+      <w:r>
+        <w:t>Langchain4j is a relatively new but rapidly growing framework designed specifically for Java developers who want to leverage Retrieval-Augmented Generation (RAG) and build complex AI applications using</w:t>
+      </w:r>
+      <w:r>
+        <w:t xml:space="preserve"> </w:t>
+      </w:r>
+      <w:r>
+        <w:t xml:space="preserve">LLMs. To understand its unique position, it is useful to compare it with other popular frameworks that serve similar purposes in different programming environments, notably </w:t>
+      </w:r>
+      <w:proofErr w:type="spellStart"/>
+      <w:r>
         <w:t>Lang</w:t>
       </w:r>
       <w:r>
         <w:t>C</w:t>
       </w:r>
       <w:r>
-        <w:t xml:space="preserve">hain4j enables a wide range of innovative applications within the Java ecosystem by providing robust tools for retrieval-augmented generation and semantic search. One prominent use case is the development of AI chatbots that possess memory and context awareness. These chatbots can maintain a conversation thread, remember past interactions, and provide responses that </w:t>
-      </w:r>
-      <w:proofErr w:type="gramStart"/>
-      <w:r>
-        <w:t>take into account</w:t>
-      </w:r>
-      <w:proofErr w:type="gramEnd"/>
-      <w:r>
-        <w:t xml:space="preserve"> the entire dialogue history, resulting in more natural and useful user experiences.</w:t>
-      </w:r>
-    </w:p>
-    <w:p>
-      <w:r>
-        <w:t>Langchain4j is also well-suited for creating intelligent code assistants integrated into developer tools. These assistants can analy</w:t>
-      </w:r>
-      <w:r>
-        <w:t>s</w:t>
-      </w:r>
-      <w:r>
-        <w:t>e Java methods or code snippets and provide explanations, suggestions, or improvements, helping developers to write better code and understand complex codebases faster. This use case enhances developer productivity by embedding AI capabilities directly into their workflows.</w:t>
-      </w:r>
-    </w:p>
-    <w:p>
-      <w:r>
-        <w:t>Additionally, Lang</w:t>
+        <w:t>hain</w:t>
+      </w:r>
+      <w:proofErr w:type="spellEnd"/>
+      <w:r>
+        <w:t xml:space="preserve"> for Python, Haystack, and </w:t>
+      </w:r>
+      <w:proofErr w:type="spellStart"/>
+      <w:r>
+        <w:t>OpenAI’s</w:t>
+      </w:r>
+      <w:proofErr w:type="spellEnd"/>
+      <w:r>
+        <w:t xml:space="preserve"> official SDKs.</w:t>
+      </w:r>
+    </w:p>
+    <w:p>
+      <w:pPr>
+        <w:pStyle w:val="Naslov2"/>
+      </w:pPr>
+      <w:proofErr w:type="spellStart"/>
+      <w:r>
+        <w:t>LangChain</w:t>
+      </w:r>
+      <w:proofErr w:type="spellEnd"/>
+      <w:r>
+        <w:t xml:space="preserve"> (Python)</w:t>
+      </w:r>
+    </w:p>
+    <w:p>
+      <w:proofErr w:type="spellStart"/>
+      <w:r>
+        <w:t>Lang</w:t>
       </w:r>
       <w:r>
         <w:t>C</w:t>
       </w:r>
       <w:r>
-        <w:t>hain4j supports the creation of AI-powered report generators that synthesize information from multiple sources such as Git commits, project wikis, and databases. This allows teams to automatically generate comprehensive and up-to-date reports without manual effort, streamlining documentation and project tracking.</w:t>
-      </w:r>
-    </w:p>
-    <w:p>
-      <w:r>
-        <w:t>Beyond text-based applications, Lang</w:t>
+        <w:t>hain</w:t>
+      </w:r>
+      <w:proofErr w:type="spellEnd"/>
+      <w:r>
+        <w:t xml:space="preserve"> is the original and most mature framework for chaining together LLMs with external data sources, APIs, and tools. Written in Python, it benefits from Python’s extensive AI ecosystem, where most state-of-the-art LLMs, embeddings, and vector databases are first released or supported. Python’s simplicity and rich scientific libraries make </w:t>
+      </w:r>
+      <w:proofErr w:type="spellStart"/>
+      <w:r>
+        <w:t>Lang</w:t>
       </w:r>
       <w:r>
         <w:t>C</w:t>
       </w:r>
       <w:r>
-        <w:t>hain4j can serve as the foundation for multi-modal assistants when combined with external APIs that handle image, audio, or other data types. Such assistants can process and understand information across different modalities, enabling richer interactions and broader functionality, such as voice-controlled search or image-aware question answering.</w:t>
-      </w:r>
-    </w:p>
-    <w:p>
-      <w:r>
-        <w:t>Overall, Lang</w:t>
+        <w:t>hain</w:t>
+      </w:r>
+      <w:proofErr w:type="spellEnd"/>
+      <w:r>
+        <w:t xml:space="preserve"> ideal for rapid prototyping, research, and production in data science-heavy environments.</w:t>
+      </w:r>
+    </w:p>
+    <w:p>
+      <w:r>
+        <w:lastRenderedPageBreak/>
+        <w:t>In contrast, Lang</w:t>
       </w:r>
       <w:r>
         <w:t>C</w:t>
+      </w:r>
+      <w:r>
+        <w:t>hain4j targets the Java ecosystem, which traditionally dominates enterprise backend development, large-scale applications, and systems that demand robustness, type safety, and long-term maintainability. Although Langchain4j is still evolving, it enables Java developers to build RAG solutions without switching to Python or relying on cross-language integrations. However, the Java ecosystem currently has fewer pretrained models and AI research tools directly available compared to Python, which can limit some</w:t>
+      </w:r>
+      <w:r>
+        <w:t xml:space="preserve"> </w:t>
+      </w:r>
+      <w:r>
+        <w:t>experimentation.</w:t>
+      </w:r>
+    </w:p>
+    <w:p>
+      <w:pPr>
+        <w:pStyle w:val="Naslov2"/>
+      </w:pPr>
+      <w:r>
+        <w:t>Haystack (Python)</w:t>
+      </w:r>
+    </w:p>
+    <w:p>
+      <w:r>
+        <w:t xml:space="preserve">Haystack is another powerful Python framework primarily focused on building semantic search and question-answering pipelines. It offers strong integrations with various vector databases and supports both dense and sparse retrieval. Like </w:t>
+      </w:r>
+      <w:proofErr w:type="spellStart"/>
+      <w:r>
+        <w:t>Lang</w:t>
+      </w:r>
+      <w:r>
+        <w:t>C</w:t>
+      </w:r>
+      <w:r>
+        <w:t>hain</w:t>
+      </w:r>
+      <w:proofErr w:type="spellEnd"/>
+      <w:r>
+        <w:t>, Haystack is deeply integrated into the Python AI ecosystem and excels at document search workflows.</w:t>
+      </w:r>
+      <w:r>
+        <w:t xml:space="preserve"> </w:t>
+      </w:r>
+    </w:p>
+    <w:p>
+      <w:r>
+        <w:t>While Haystack is more specialized for search and QA tasks, Lang</w:t>
+      </w:r>
+      <w:r>
+        <w:t>C</w:t>
+      </w:r>
+      <w:r>
+        <w:t>hain4j aims to provide a more general-purpose chaining framework with flexibility for a wide range of LLM-powered applications beyond just search, such as chatbots or report generation. For Java developers, Lang</w:t>
+      </w:r>
+      <w:r>
+        <w:t>C</w:t>
+      </w:r>
+      <w:r>
+        <w:t>hain4j represents a direct way to build such pipelines without bridging to Python, though Haystack may have more mature tooling and community support in the document search niche.</w:t>
+      </w:r>
+    </w:p>
+    <w:p>
+      <w:pPr>
+        <w:pStyle w:val="Naslov2"/>
+      </w:pPr>
+      <w:proofErr w:type="spellStart"/>
+      <w:r>
+        <w:t>OpenAI</w:t>
+      </w:r>
+      <w:proofErr w:type="spellEnd"/>
+      <w:r>
+        <w:t xml:space="preserve"> SDKs</w:t>
+      </w:r>
+    </w:p>
+    <w:p>
+      <w:proofErr w:type="spellStart"/>
+      <w:r>
+        <w:t>OpenAI</w:t>
+      </w:r>
+      <w:proofErr w:type="spellEnd"/>
+      <w:r>
+        <w:t xml:space="preserve"> provides official SDKs for various languages, including Python and JavaScript, enabling straightforward access to </w:t>
+      </w:r>
+      <w:proofErr w:type="spellStart"/>
+      <w:r>
+        <w:t>OpenAI’s</w:t>
+      </w:r>
+      <w:proofErr w:type="spellEnd"/>
+      <w:r>
+        <w:t xml:space="preserve"> LLM APIs. These SDKs are typically lightweight and focus on API calls, lacking the high-level orchestration, document retrieval, or vector search features built into </w:t>
+      </w:r>
+      <w:proofErr w:type="spellStart"/>
+      <w:r>
+        <w:t>Lang</w:t>
+      </w:r>
+      <w:r>
+        <w:t>C</w:t>
+      </w:r>
+      <w:r>
+        <w:t>hain</w:t>
+      </w:r>
+      <w:proofErr w:type="spellEnd"/>
+      <w:r>
+        <w:t xml:space="preserve"> frameworks.</w:t>
+      </w:r>
+    </w:p>
+    <w:p>
+      <w:r>
+        <w:t>Lang</w:t>
+      </w:r>
+      <w:r>
+        <w:t>C</w:t>
+      </w:r>
+      <w:r>
+        <w:t>hain4j fills this gap by providing abstractions for chaining calls to multiple models, embedding documents, and performing similarity search, all within a cohesive Java framework. This is especially valuable in enterprise Java environments that need to integrate AI capabilities into existing systems while maintaining strict control over data flow and infrastructure.</w:t>
+      </w:r>
+    </w:p>
+    <w:p>
+      <w:pPr>
+        <w:pStyle w:val="Naslov2"/>
+      </w:pPr>
+      <w:r>
+        <w:t>Strengths of Lang</w:t>
+      </w:r>
+      <w:r>
+        <w:t>C</w:t>
+      </w:r>
+      <w:r>
+        <w:t>hain4j in the Java Ecosystem</w:t>
+      </w:r>
+    </w:p>
+    <w:p>
+      <w:pPr>
+        <w:spacing w:before="100" w:beforeAutospacing="1" w:after="100" w:afterAutospacing="1" w:line="240" w:lineRule="auto"/>
+        <w:rPr>
+          <w:rFonts w:eastAsia="Times New Roman"/>
+          <w:lang w:eastAsia="hr-HR"/>
+        </w:rPr>
+      </w:pPr>
+      <w:r>
+        <w:rPr>
+          <w:rFonts w:eastAsia="Times New Roman"/>
+          <w:lang w:eastAsia="hr-HR"/>
+        </w:rPr>
+        <w:t>Lang</w:t>
+      </w:r>
+      <w:r>
+        <w:rPr>
+          <w:rFonts w:eastAsia="Times New Roman"/>
+          <w:lang w:eastAsia="hr-HR"/>
+        </w:rPr>
+        <w:t>C</w:t>
+      </w:r>
+      <w:r>
+        <w:rPr>
+          <w:rFonts w:eastAsia="Times New Roman"/>
+          <w:lang w:eastAsia="hr-HR"/>
+        </w:rPr>
+        <w:t>hain4j offers significant benefits for Java developers by integrating AI capabilities directly into the Java ecosystem. Its design leverages the strengths of Java’s mature development environment and enterprise focus, enabling organizations to build reliable, maintainable, and secure AI-powered applications without needing to bridge to other programming languages. Key advantages of Lang</w:t>
+      </w:r>
+      <w:r>
+        <w:rPr>
+          <w:rFonts w:eastAsia="Times New Roman"/>
+          <w:lang w:eastAsia="hr-HR"/>
+        </w:rPr>
+        <w:t>C</w:t>
+      </w:r>
+      <w:r>
+        <w:rPr>
+          <w:rFonts w:eastAsia="Times New Roman"/>
+          <w:lang w:eastAsia="hr-HR"/>
+        </w:rPr>
+        <w:t>hain4j in the Java ecosystem include:</w:t>
+      </w:r>
+      <w:r>
+        <w:rPr>
+          <w:rFonts w:eastAsia="Times New Roman"/>
+          <w:lang w:eastAsia="hr-HR"/>
+        </w:rPr>
+        <w:t xml:space="preserve"> </w:t>
+      </w:r>
+    </w:p>
+    <w:p>
+      <w:pPr>
+        <w:pStyle w:val="Odlomakpopisa"/>
+        <w:numPr>
+          <w:ilvl w:val="0"/>
+          <w:numId w:val="21"/>
+        </w:numPr>
+        <w:spacing w:before="100" w:beforeAutospacing="1" w:after="100" w:afterAutospacing="1" w:line="240" w:lineRule="auto"/>
+        <w:rPr>
+          <w:rFonts w:eastAsia="Times New Roman"/>
+          <w:lang w:eastAsia="hr-HR"/>
+        </w:rPr>
+      </w:pPr>
+      <w:r>
+        <w:rPr>
+          <w:rStyle w:val="Naglaeno"/>
+        </w:rPr>
+        <w:t xml:space="preserve">Seamless Java </w:t>
+      </w:r>
+      <w:r>
+        <w:rPr>
+          <w:rStyle w:val="Naglaeno"/>
+        </w:rPr>
+        <w:t>i</w:t>
+      </w:r>
+      <w:r>
+        <w:rPr>
+          <w:rStyle w:val="Naglaeno"/>
+        </w:rPr>
+        <w:t>ntegration</w:t>
+      </w:r>
+      <w:r>
+        <w:rPr>
+          <w:rStyle w:val="Naglaeno"/>
+        </w:rPr>
+        <w:t xml:space="preserve"> </w:t>
+      </w:r>
+      <w:r>
+        <w:rPr>
+          <w:rStyle w:val="Naglaeno"/>
+          <w:b w:val="0"/>
+        </w:rPr>
+        <w:t>-</w:t>
+      </w:r>
+      <w:r>
+        <w:t xml:space="preserve"> Lang</w:t>
+      </w:r>
+      <w:r>
+        <w:t>Ch</w:t>
+      </w:r>
+      <w:r>
+        <w:t>ain4j fits naturally into Java applications, taking full advantage of Java’s strong static typing, robust build tools, and widespread use in enterprise environments. This integration eliminates the need for complex setups involving Python microservices or cross-language communication.</w:t>
+      </w:r>
+    </w:p>
+    <w:p>
+      <w:pPr>
+        <w:pStyle w:val="Odlomakpopisa"/>
+        <w:numPr>
+          <w:ilvl w:val="0"/>
+          <w:numId w:val="21"/>
+        </w:numPr>
+        <w:spacing w:before="100" w:beforeAutospacing="1" w:after="100" w:afterAutospacing="1" w:line="240" w:lineRule="auto"/>
+        <w:rPr>
+          <w:rFonts w:eastAsia="Times New Roman"/>
+          <w:lang w:eastAsia="hr-HR"/>
+        </w:rPr>
+      </w:pPr>
+      <w:proofErr w:type="spellStart"/>
+      <w:r>
+        <w:rPr>
+          <w:rFonts w:eastAsia="Times New Roman"/>
+          <w:b/>
+          <w:bCs/>
+          <w:lang w:val="hr-HR" w:eastAsia="hr-HR"/>
+        </w:rPr>
+        <w:t>Robustness</w:t>
+      </w:r>
+      <w:proofErr w:type="spellEnd"/>
+      <w:r>
+        <w:rPr>
+          <w:rFonts w:eastAsia="Times New Roman"/>
+          <w:b/>
+          <w:bCs/>
+          <w:lang w:val="hr-HR" w:eastAsia="hr-HR"/>
+        </w:rPr>
+        <w:t xml:space="preserve"> </w:t>
+      </w:r>
+      <w:proofErr w:type="spellStart"/>
+      <w:r>
+        <w:rPr>
+          <w:rFonts w:eastAsia="Times New Roman"/>
+          <w:b/>
+          <w:bCs/>
+          <w:lang w:val="hr-HR" w:eastAsia="hr-HR"/>
+        </w:rPr>
+        <w:t>and</w:t>
+      </w:r>
+      <w:proofErr w:type="spellEnd"/>
+      <w:r>
+        <w:rPr>
+          <w:rFonts w:eastAsia="Times New Roman"/>
+          <w:b/>
+          <w:bCs/>
+          <w:lang w:val="hr-HR" w:eastAsia="hr-HR"/>
+        </w:rPr>
+        <w:t xml:space="preserve"> </w:t>
+      </w:r>
+      <w:proofErr w:type="spellStart"/>
+      <w:r>
+        <w:rPr>
+          <w:rFonts w:eastAsia="Times New Roman"/>
+          <w:b/>
+          <w:bCs/>
+          <w:lang w:val="hr-HR" w:eastAsia="hr-HR"/>
+        </w:rPr>
+        <w:t>m</w:t>
+      </w:r>
+      <w:r>
+        <w:rPr>
+          <w:rFonts w:eastAsia="Times New Roman"/>
+          <w:b/>
+          <w:bCs/>
+          <w:lang w:val="hr-HR" w:eastAsia="hr-HR"/>
+        </w:rPr>
+        <w:t>aintainabilit</w:t>
+      </w:r>
+      <w:r>
+        <w:rPr>
+          <w:rFonts w:eastAsia="Times New Roman"/>
+          <w:b/>
+          <w:bCs/>
+          <w:lang w:val="hr-HR" w:eastAsia="hr-HR"/>
+        </w:rPr>
+        <w:t>y</w:t>
+      </w:r>
+      <w:proofErr w:type="spellEnd"/>
+      <w:r>
+        <w:rPr>
+          <w:rFonts w:eastAsia="Times New Roman"/>
+          <w:b/>
+          <w:bCs/>
+          <w:lang w:val="hr-HR" w:eastAsia="hr-HR"/>
+        </w:rPr>
+        <w:t xml:space="preserve"> </w:t>
+      </w:r>
+      <w:r>
+        <w:rPr>
+          <w:rFonts w:eastAsia="Times New Roman"/>
+          <w:bCs/>
+          <w:lang w:val="hr-HR" w:eastAsia="hr-HR"/>
+        </w:rPr>
+        <w:t>-</w:t>
+      </w:r>
+      <w:r>
+        <w:rPr>
+          <w:rFonts w:eastAsia="Times New Roman"/>
+          <w:lang w:val="hr-HR" w:eastAsia="hr-HR"/>
+        </w:rPr>
+        <w:t xml:space="preserve"> </w:t>
+      </w:r>
+      <w:proofErr w:type="spellStart"/>
+      <w:r>
+        <w:rPr>
+          <w:rFonts w:eastAsia="Times New Roman"/>
+          <w:lang w:val="hr-HR" w:eastAsia="hr-HR"/>
+        </w:rPr>
+        <w:t>With</w:t>
+      </w:r>
+      <w:proofErr w:type="spellEnd"/>
+      <w:r>
+        <w:rPr>
+          <w:rFonts w:eastAsia="Times New Roman"/>
+          <w:lang w:val="hr-HR" w:eastAsia="hr-HR"/>
+        </w:rPr>
+        <w:t xml:space="preserve"> </w:t>
+      </w:r>
+      <w:proofErr w:type="spellStart"/>
+      <w:r>
+        <w:rPr>
+          <w:rFonts w:eastAsia="Times New Roman"/>
+          <w:lang w:val="hr-HR" w:eastAsia="hr-HR"/>
+        </w:rPr>
+        <w:t>Java’s</w:t>
+      </w:r>
+      <w:proofErr w:type="spellEnd"/>
+      <w:r>
+        <w:rPr>
+          <w:rFonts w:eastAsia="Times New Roman"/>
+          <w:lang w:val="hr-HR" w:eastAsia="hr-HR"/>
+        </w:rPr>
+        <w:t xml:space="preserve"> </w:t>
+      </w:r>
+      <w:proofErr w:type="spellStart"/>
+      <w:r>
+        <w:rPr>
+          <w:rFonts w:eastAsia="Times New Roman"/>
+          <w:lang w:val="hr-HR" w:eastAsia="hr-HR"/>
+        </w:rPr>
+        <w:t>comprehensive</w:t>
+      </w:r>
+      <w:proofErr w:type="spellEnd"/>
+      <w:r>
+        <w:rPr>
+          <w:rFonts w:eastAsia="Times New Roman"/>
+          <w:lang w:val="hr-HR" w:eastAsia="hr-HR"/>
+        </w:rPr>
+        <w:t xml:space="preserve"> </w:t>
+      </w:r>
+      <w:proofErr w:type="spellStart"/>
+      <w:r>
+        <w:rPr>
+          <w:rFonts w:eastAsia="Times New Roman"/>
+          <w:lang w:val="hr-HR" w:eastAsia="hr-HR"/>
+        </w:rPr>
+        <w:t>tooling</w:t>
+      </w:r>
+      <w:proofErr w:type="spellEnd"/>
+      <w:r>
+        <w:rPr>
+          <w:rFonts w:eastAsia="Times New Roman"/>
+          <w:lang w:val="hr-HR" w:eastAsia="hr-HR"/>
+        </w:rPr>
+        <w:t xml:space="preserve"> </w:t>
+      </w:r>
+      <w:proofErr w:type="spellStart"/>
+      <w:r>
+        <w:rPr>
+          <w:rFonts w:eastAsia="Times New Roman"/>
+          <w:lang w:val="hr-HR" w:eastAsia="hr-HR"/>
+        </w:rPr>
+        <w:t>and</w:t>
+      </w:r>
+      <w:proofErr w:type="spellEnd"/>
+      <w:r>
+        <w:rPr>
+          <w:rFonts w:eastAsia="Times New Roman"/>
+          <w:lang w:val="hr-HR" w:eastAsia="hr-HR"/>
+        </w:rPr>
+        <w:t xml:space="preserve"> </w:t>
+      </w:r>
+      <w:proofErr w:type="spellStart"/>
+      <w:r>
+        <w:rPr>
+          <w:rFonts w:eastAsia="Times New Roman"/>
+          <w:lang w:val="hr-HR" w:eastAsia="hr-HR"/>
+        </w:rPr>
+        <w:t>static</w:t>
+      </w:r>
+      <w:proofErr w:type="spellEnd"/>
+      <w:r>
+        <w:rPr>
+          <w:rFonts w:eastAsia="Times New Roman"/>
+          <w:lang w:val="hr-HR" w:eastAsia="hr-HR"/>
+        </w:rPr>
+        <w:t xml:space="preserve"> </w:t>
+      </w:r>
+      <w:proofErr w:type="spellStart"/>
+      <w:r>
+        <w:rPr>
+          <w:rFonts w:eastAsia="Times New Roman"/>
+          <w:lang w:val="hr-HR" w:eastAsia="hr-HR"/>
+        </w:rPr>
+        <w:t>type</w:t>
+      </w:r>
+      <w:proofErr w:type="spellEnd"/>
+      <w:r>
+        <w:rPr>
+          <w:rFonts w:eastAsia="Times New Roman"/>
+          <w:lang w:val="hr-HR" w:eastAsia="hr-HR"/>
+        </w:rPr>
+        <w:t xml:space="preserve"> system, </w:t>
+      </w:r>
+      <w:proofErr w:type="spellStart"/>
+      <w:r>
+        <w:rPr>
+          <w:rFonts w:eastAsia="Times New Roman"/>
+          <w:lang w:val="hr-HR" w:eastAsia="hr-HR"/>
+        </w:rPr>
+        <w:t>developers</w:t>
+      </w:r>
+      <w:proofErr w:type="spellEnd"/>
+      <w:r>
+        <w:rPr>
+          <w:rFonts w:eastAsia="Times New Roman"/>
+          <w:lang w:val="hr-HR" w:eastAsia="hr-HR"/>
+        </w:rPr>
+        <w:t xml:space="preserve"> </w:t>
+      </w:r>
+      <w:proofErr w:type="spellStart"/>
+      <w:r>
+        <w:rPr>
+          <w:rFonts w:eastAsia="Times New Roman"/>
+          <w:lang w:val="hr-HR" w:eastAsia="hr-HR"/>
+        </w:rPr>
+        <w:t>can</w:t>
+      </w:r>
+      <w:proofErr w:type="spellEnd"/>
+      <w:r>
+        <w:rPr>
+          <w:rFonts w:eastAsia="Times New Roman"/>
+          <w:lang w:val="hr-HR" w:eastAsia="hr-HR"/>
+        </w:rPr>
+        <w:t xml:space="preserve"> </w:t>
+      </w:r>
+      <w:proofErr w:type="spellStart"/>
+      <w:r>
+        <w:rPr>
+          <w:rFonts w:eastAsia="Times New Roman"/>
+          <w:lang w:val="hr-HR" w:eastAsia="hr-HR"/>
+        </w:rPr>
+        <w:t>create</w:t>
+      </w:r>
+      <w:proofErr w:type="spellEnd"/>
+      <w:r>
+        <w:rPr>
+          <w:rFonts w:eastAsia="Times New Roman"/>
+          <w:lang w:val="hr-HR" w:eastAsia="hr-HR"/>
+        </w:rPr>
+        <w:t xml:space="preserve"> AI </w:t>
+      </w:r>
+      <w:proofErr w:type="spellStart"/>
+      <w:r>
+        <w:rPr>
+          <w:rFonts w:eastAsia="Times New Roman"/>
+          <w:lang w:val="hr-HR" w:eastAsia="hr-HR"/>
+        </w:rPr>
+        <w:t>pipelines</w:t>
+      </w:r>
+      <w:proofErr w:type="spellEnd"/>
+      <w:r>
+        <w:rPr>
+          <w:rFonts w:eastAsia="Times New Roman"/>
+          <w:lang w:val="hr-HR" w:eastAsia="hr-HR"/>
+        </w:rPr>
+        <w:t xml:space="preserve"> </w:t>
+      </w:r>
+      <w:proofErr w:type="spellStart"/>
+      <w:r>
+        <w:rPr>
+          <w:rFonts w:eastAsia="Times New Roman"/>
+          <w:lang w:val="hr-HR" w:eastAsia="hr-HR"/>
+        </w:rPr>
+        <w:t>that</w:t>
+      </w:r>
+      <w:proofErr w:type="spellEnd"/>
+      <w:r>
+        <w:rPr>
+          <w:rFonts w:eastAsia="Times New Roman"/>
+          <w:lang w:val="hr-HR" w:eastAsia="hr-HR"/>
+        </w:rPr>
+        <w:t xml:space="preserve"> are </w:t>
+      </w:r>
+      <w:proofErr w:type="spellStart"/>
+      <w:r>
+        <w:rPr>
+          <w:rFonts w:eastAsia="Times New Roman"/>
+          <w:lang w:val="hr-HR" w:eastAsia="hr-HR"/>
+        </w:rPr>
+        <w:t>easier</w:t>
+      </w:r>
+      <w:proofErr w:type="spellEnd"/>
+      <w:r>
+        <w:rPr>
+          <w:rFonts w:eastAsia="Times New Roman"/>
+          <w:lang w:val="hr-HR" w:eastAsia="hr-HR"/>
+        </w:rPr>
+        <w:t xml:space="preserve"> to </w:t>
+      </w:r>
+      <w:proofErr w:type="spellStart"/>
+      <w:r>
+        <w:rPr>
+          <w:rFonts w:eastAsia="Times New Roman"/>
+          <w:lang w:val="hr-HR" w:eastAsia="hr-HR"/>
+        </w:rPr>
+        <w:t>maintain</w:t>
+      </w:r>
+      <w:proofErr w:type="spellEnd"/>
+      <w:r>
+        <w:rPr>
+          <w:rFonts w:eastAsia="Times New Roman"/>
+          <w:lang w:val="hr-HR" w:eastAsia="hr-HR"/>
+        </w:rPr>
+        <w:t xml:space="preserve">, </w:t>
+      </w:r>
+      <w:proofErr w:type="spellStart"/>
+      <w:r>
+        <w:rPr>
+          <w:rFonts w:eastAsia="Times New Roman"/>
+          <w:lang w:val="hr-HR" w:eastAsia="hr-HR"/>
+        </w:rPr>
+        <w:t>debug</w:t>
+      </w:r>
+      <w:proofErr w:type="spellEnd"/>
+      <w:r>
+        <w:rPr>
+          <w:rFonts w:eastAsia="Times New Roman"/>
+          <w:lang w:val="hr-HR" w:eastAsia="hr-HR"/>
+        </w:rPr>
+        <w:t xml:space="preserve">, </w:t>
+      </w:r>
+      <w:proofErr w:type="spellStart"/>
+      <w:r>
+        <w:rPr>
+          <w:rFonts w:eastAsia="Times New Roman"/>
+          <w:lang w:val="hr-HR" w:eastAsia="hr-HR"/>
+        </w:rPr>
+        <w:t>and</w:t>
+      </w:r>
+      <w:proofErr w:type="spellEnd"/>
+      <w:r>
+        <w:rPr>
+          <w:rFonts w:eastAsia="Times New Roman"/>
+          <w:lang w:val="hr-HR" w:eastAsia="hr-HR"/>
+        </w:rPr>
+        <w:t xml:space="preserve"> </w:t>
+      </w:r>
+      <w:proofErr w:type="spellStart"/>
+      <w:r>
+        <w:rPr>
+          <w:rFonts w:eastAsia="Times New Roman"/>
+          <w:lang w:val="hr-HR" w:eastAsia="hr-HR"/>
+        </w:rPr>
+        <w:t>scale</w:t>
+      </w:r>
+      <w:proofErr w:type="spellEnd"/>
+      <w:r>
+        <w:rPr>
+          <w:rFonts w:eastAsia="Times New Roman"/>
+          <w:lang w:val="hr-HR" w:eastAsia="hr-HR"/>
+        </w:rPr>
+        <w:t xml:space="preserve">. </w:t>
+      </w:r>
+      <w:proofErr w:type="spellStart"/>
+      <w:r>
+        <w:rPr>
+          <w:rFonts w:eastAsia="Times New Roman"/>
+          <w:lang w:val="hr-HR" w:eastAsia="hr-HR"/>
+        </w:rPr>
+        <w:t>This</w:t>
+      </w:r>
+      <w:proofErr w:type="spellEnd"/>
+      <w:r>
+        <w:rPr>
+          <w:rFonts w:eastAsia="Times New Roman"/>
+          <w:lang w:val="hr-HR" w:eastAsia="hr-HR"/>
+        </w:rPr>
+        <w:t xml:space="preserve"> </w:t>
+      </w:r>
+      <w:proofErr w:type="spellStart"/>
+      <w:r>
+        <w:rPr>
+          <w:rFonts w:eastAsia="Times New Roman"/>
+          <w:lang w:val="hr-HR" w:eastAsia="hr-HR"/>
+        </w:rPr>
+        <w:t>robustness</w:t>
+      </w:r>
+      <w:proofErr w:type="spellEnd"/>
+      <w:r>
+        <w:rPr>
+          <w:rFonts w:eastAsia="Times New Roman"/>
+          <w:lang w:val="hr-HR" w:eastAsia="hr-HR"/>
+        </w:rPr>
+        <w:t xml:space="preserve"> </w:t>
+      </w:r>
+      <w:proofErr w:type="spellStart"/>
+      <w:r>
+        <w:rPr>
+          <w:rFonts w:eastAsia="Times New Roman"/>
+          <w:lang w:val="hr-HR" w:eastAsia="hr-HR"/>
+        </w:rPr>
+        <w:t>is</w:t>
+      </w:r>
+      <w:proofErr w:type="spellEnd"/>
+      <w:r>
+        <w:rPr>
+          <w:rFonts w:eastAsia="Times New Roman"/>
+          <w:lang w:val="hr-HR" w:eastAsia="hr-HR"/>
+        </w:rPr>
+        <w:t xml:space="preserve"> </w:t>
+      </w:r>
+      <w:proofErr w:type="spellStart"/>
+      <w:r>
+        <w:rPr>
+          <w:rFonts w:eastAsia="Times New Roman"/>
+          <w:lang w:val="hr-HR" w:eastAsia="hr-HR"/>
+        </w:rPr>
+        <w:t>crucial</w:t>
+      </w:r>
+      <w:proofErr w:type="spellEnd"/>
+      <w:r>
+        <w:rPr>
+          <w:rFonts w:eastAsia="Times New Roman"/>
+          <w:lang w:val="hr-HR" w:eastAsia="hr-HR"/>
+        </w:rPr>
+        <w:t xml:space="preserve"> for </w:t>
+      </w:r>
+      <w:proofErr w:type="spellStart"/>
+      <w:r>
+        <w:rPr>
+          <w:rFonts w:eastAsia="Times New Roman"/>
+          <w:lang w:val="hr-HR" w:eastAsia="hr-HR"/>
+        </w:rPr>
+        <w:t>large-scale</w:t>
+      </w:r>
+      <w:proofErr w:type="spellEnd"/>
+      <w:r>
+        <w:rPr>
+          <w:rFonts w:eastAsia="Times New Roman"/>
+          <w:lang w:val="hr-HR" w:eastAsia="hr-HR"/>
+        </w:rPr>
+        <w:t xml:space="preserve"> </w:t>
+      </w:r>
+      <w:proofErr w:type="spellStart"/>
+      <w:r>
+        <w:rPr>
+          <w:rFonts w:eastAsia="Times New Roman"/>
+          <w:lang w:val="hr-HR" w:eastAsia="hr-HR"/>
+        </w:rPr>
+        <w:t>production</w:t>
+      </w:r>
+      <w:proofErr w:type="spellEnd"/>
+      <w:r>
+        <w:rPr>
+          <w:rFonts w:eastAsia="Times New Roman"/>
+          <w:lang w:val="hr-HR" w:eastAsia="hr-HR"/>
+        </w:rPr>
+        <w:t xml:space="preserve"> </w:t>
+      </w:r>
+      <w:proofErr w:type="spellStart"/>
+      <w:r>
+        <w:rPr>
+          <w:rFonts w:eastAsia="Times New Roman"/>
+          <w:lang w:val="hr-HR" w:eastAsia="hr-HR"/>
+        </w:rPr>
+        <w:t>systems</w:t>
+      </w:r>
+      <w:proofErr w:type="spellEnd"/>
+      <w:r>
+        <w:rPr>
+          <w:rFonts w:eastAsia="Times New Roman"/>
+          <w:lang w:val="hr-HR" w:eastAsia="hr-HR"/>
+        </w:rPr>
+        <w:t xml:space="preserve"> </w:t>
+      </w:r>
+      <w:proofErr w:type="spellStart"/>
+      <w:r>
+        <w:rPr>
+          <w:rFonts w:eastAsia="Times New Roman"/>
+          <w:lang w:val="hr-HR" w:eastAsia="hr-HR"/>
+        </w:rPr>
+        <w:t>where</w:t>
+      </w:r>
+      <w:proofErr w:type="spellEnd"/>
+      <w:r>
+        <w:rPr>
+          <w:rFonts w:eastAsia="Times New Roman"/>
+          <w:lang w:val="hr-HR" w:eastAsia="hr-HR"/>
+        </w:rPr>
+        <w:t xml:space="preserve"> </w:t>
+      </w:r>
+      <w:proofErr w:type="spellStart"/>
+      <w:r>
+        <w:rPr>
+          <w:rFonts w:eastAsia="Times New Roman"/>
+          <w:lang w:val="hr-HR" w:eastAsia="hr-HR"/>
+        </w:rPr>
+        <w:t>reliability</w:t>
+      </w:r>
+      <w:proofErr w:type="spellEnd"/>
+      <w:r>
+        <w:rPr>
+          <w:rFonts w:eastAsia="Times New Roman"/>
+          <w:lang w:val="hr-HR" w:eastAsia="hr-HR"/>
+        </w:rPr>
+        <w:t xml:space="preserve"> </w:t>
+      </w:r>
+      <w:proofErr w:type="spellStart"/>
+      <w:r>
+        <w:rPr>
+          <w:rFonts w:eastAsia="Times New Roman"/>
+          <w:lang w:val="hr-HR" w:eastAsia="hr-HR"/>
+        </w:rPr>
+        <w:t>is</w:t>
+      </w:r>
+      <w:proofErr w:type="spellEnd"/>
+      <w:r>
+        <w:rPr>
+          <w:rFonts w:eastAsia="Times New Roman"/>
+          <w:lang w:val="hr-HR" w:eastAsia="hr-HR"/>
+        </w:rPr>
+        <w:t xml:space="preserve"> </w:t>
+      </w:r>
+      <w:proofErr w:type="spellStart"/>
+      <w:r>
+        <w:rPr>
+          <w:rFonts w:eastAsia="Times New Roman"/>
+          <w:lang w:val="hr-HR" w:eastAsia="hr-HR"/>
+        </w:rPr>
+        <w:t>paramount</w:t>
+      </w:r>
+      <w:proofErr w:type="spellEnd"/>
+      <w:r>
+        <w:rPr>
+          <w:rFonts w:eastAsia="Times New Roman"/>
+          <w:lang w:val="hr-HR" w:eastAsia="hr-HR"/>
+        </w:rPr>
+        <w:t>.</w:t>
+      </w:r>
+    </w:p>
+    <w:p>
+      <w:pPr>
+        <w:pStyle w:val="Odlomakpopisa"/>
+        <w:numPr>
+          <w:ilvl w:val="0"/>
+          <w:numId w:val="21"/>
+        </w:numPr>
+        <w:spacing w:before="100" w:beforeAutospacing="1" w:after="100" w:afterAutospacing="1" w:line="240" w:lineRule="auto"/>
+        <w:rPr>
+          <w:rFonts w:eastAsia="Times New Roman"/>
+          <w:lang w:eastAsia="hr-HR"/>
+        </w:rPr>
+      </w:pPr>
+      <w:r>
+        <w:rPr>
+          <w:rStyle w:val="Naglaeno"/>
+        </w:rPr>
+        <w:lastRenderedPageBreak/>
+        <w:t>Security and Data Privacy:</w:t>
+      </w:r>
+      <w:r>
+        <w:t xml:space="preserve"> Many enterprises require that sensitive data remain on-premises for compliance and security reasons. Lang</w:t>
+      </w:r>
+      <w:r>
+        <w:t>C</w:t>
+      </w:r>
+      <w:r>
+        <w:t>hain4j supports local vector stores and on-premise deployment of large language models, allowing organizations to keep proprietary data fully within their own infrastructure.</w:t>
       </w:r>
       <w:bookmarkStart w:id="0" w:name="_GoBack"/>
       <w:bookmarkEnd w:id="0"/>
-      <w:r>
-        <w:t>hain4j’s flexibility and deep integration with the Java platform make it a powerful tool to build intelligent applications that leverage retrieval-augmented generation and semantic understanding across diverse domains.</w:t>
-      </w:r>
-    </w:p>
-    <w:p/>
+    </w:p>
     <w:p/>
     <w:p/>
     <w:p/>
@@ -5185,6 +5928,119 @@
     </w:lvl>
   </w:abstractNum>
   <w:abstractNum w:abstractNumId="15" w15:restartNumberingAfterBreak="0">
+    <w:nsid w:val="46322F49"/>
+    <w:multiLevelType w:val="hybridMultilevel"/>
+    <w:tmpl w:val="797036A4"/>
+    <w:lvl w:ilvl="0" w:tplc="041A0001">
+      <w:start w:val="1"/>
+      <w:numFmt w:val="bullet"/>
+      <w:lvlText w:val=""/>
+      <w:lvlJc w:val="left"/>
+      <w:pPr>
+        <w:ind w:left="720" w:hanging="360"/>
+      </w:pPr>
+      <w:rPr>
+        <w:rFonts w:ascii="Symbol" w:hAnsi="Symbol" w:hint="default"/>
+      </w:rPr>
+    </w:lvl>
+    <w:lvl w:ilvl="1" w:tplc="041A0003" w:tentative="1">
+      <w:start w:val="1"/>
+      <w:numFmt w:val="bullet"/>
+      <w:lvlText w:val="o"/>
+      <w:lvlJc w:val="left"/>
+      <w:pPr>
+        <w:ind w:left="1440" w:hanging="360"/>
+      </w:pPr>
+      <w:rPr>
+        <w:rFonts w:ascii="Courier New" w:hAnsi="Courier New" w:cs="Courier New" w:hint="default"/>
+      </w:rPr>
+    </w:lvl>
+    <w:lvl w:ilvl="2" w:tplc="041A0005" w:tentative="1">
+      <w:start w:val="1"/>
+      <w:numFmt w:val="bullet"/>
+      <w:lvlText w:val=""/>
+      <w:lvlJc w:val="left"/>
+      <w:pPr>
+        <w:ind w:left="2160" w:hanging="360"/>
+      </w:pPr>
+      <w:rPr>
+        <w:rFonts w:ascii="Wingdings" w:hAnsi="Wingdings" w:hint="default"/>
+      </w:rPr>
+    </w:lvl>
+    <w:lvl w:ilvl="3" w:tplc="041A0001" w:tentative="1">
+      <w:start w:val="1"/>
+      <w:numFmt w:val="bullet"/>
+      <w:lvlText w:val=""/>
+      <w:lvlJc w:val="left"/>
+      <w:pPr>
+        <w:ind w:left="2880" w:hanging="360"/>
+      </w:pPr>
+      <w:rPr>
+        <w:rFonts w:ascii="Symbol" w:hAnsi="Symbol" w:hint="default"/>
+      </w:rPr>
+    </w:lvl>
+    <w:lvl w:ilvl="4" w:tplc="041A0003" w:tentative="1">
+      <w:start w:val="1"/>
+      <w:numFmt w:val="bullet"/>
+      <w:lvlText w:val="o"/>
+      <w:lvlJc w:val="left"/>
+      <w:pPr>
+        <w:ind w:left="3600" w:hanging="360"/>
+      </w:pPr>
+      <w:rPr>
+        <w:rFonts w:ascii="Courier New" w:hAnsi="Courier New" w:cs="Courier New" w:hint="default"/>
+      </w:rPr>
+    </w:lvl>
+    <w:lvl w:ilvl="5" w:tplc="041A0005" w:tentative="1">
+      <w:start w:val="1"/>
+      <w:numFmt w:val="bullet"/>
+      <w:lvlText w:val=""/>
+      <w:lvlJc w:val="left"/>
+      <w:pPr>
+        <w:ind w:left="4320" w:hanging="360"/>
+      </w:pPr>
+      <w:rPr>
+        <w:rFonts w:ascii="Wingdings" w:hAnsi="Wingdings" w:hint="default"/>
+      </w:rPr>
+    </w:lvl>
+    <w:lvl w:ilvl="6" w:tplc="041A0001" w:tentative="1">
+      <w:start w:val="1"/>
+      <w:numFmt w:val="bullet"/>
+      <w:lvlText w:val=""/>
+      <w:lvlJc w:val="left"/>
+      <w:pPr>
+        <w:ind w:left="5040" w:hanging="360"/>
+      </w:pPr>
+      <w:rPr>
+        <w:rFonts w:ascii="Symbol" w:hAnsi="Symbol" w:hint="default"/>
+      </w:rPr>
+    </w:lvl>
+    <w:lvl w:ilvl="7" w:tplc="041A0003" w:tentative="1">
+      <w:start w:val="1"/>
+      <w:numFmt w:val="bullet"/>
+      <w:lvlText w:val="o"/>
+      <w:lvlJc w:val="left"/>
+      <w:pPr>
+        <w:ind w:left="5760" w:hanging="360"/>
+      </w:pPr>
+      <w:rPr>
+        <w:rFonts w:ascii="Courier New" w:hAnsi="Courier New" w:cs="Courier New" w:hint="default"/>
+      </w:rPr>
+    </w:lvl>
+    <w:lvl w:ilvl="8" w:tplc="041A0005" w:tentative="1">
+      <w:start w:val="1"/>
+      <w:numFmt w:val="bullet"/>
+      <w:lvlText w:val=""/>
+      <w:lvlJc w:val="left"/>
+      <w:pPr>
+        <w:ind w:left="6480" w:hanging="360"/>
+      </w:pPr>
+      <w:rPr>
+        <w:rFonts w:ascii="Wingdings" w:hAnsi="Wingdings" w:hint="default"/>
+      </w:rPr>
+    </w:lvl>
+  </w:abstractNum>
+  <w:abstractNum w:abstractNumId="16" w15:restartNumberingAfterBreak="0">
     <w:nsid w:val="4BD14F37"/>
     <w:multiLevelType w:val="hybridMultilevel"/>
     <w:tmpl w:val="530C7C7A"/>
@@ -5297,7 +6153,7 @@
       </w:rPr>
     </w:lvl>
   </w:abstractNum>
-  <w:abstractNum w:abstractNumId="16" w15:restartNumberingAfterBreak="0">
+  <w:abstractNum w:abstractNumId="17" w15:restartNumberingAfterBreak="0">
     <w:nsid w:val="52CA51E4"/>
     <w:multiLevelType w:val="hybridMultilevel"/>
     <w:tmpl w:val="C630D542"/>
@@ -5410,7 +6266,7 @@
       </w:rPr>
     </w:lvl>
   </w:abstractNum>
-  <w:abstractNum w:abstractNumId="17" w15:restartNumberingAfterBreak="0">
+  <w:abstractNum w:abstractNumId="18" w15:restartNumberingAfterBreak="0">
     <w:nsid w:val="5F965240"/>
     <w:multiLevelType w:val="hybridMultilevel"/>
     <w:tmpl w:val="63648F96"/>
@@ -5523,10 +6379,159 @@
       </w:rPr>
     </w:lvl>
   </w:abstractNum>
-  <w:abstractNum w:abstractNumId="18" w15:restartNumberingAfterBreak="0">
+  <w:abstractNum w:abstractNumId="19" w15:restartNumberingAfterBreak="0">
     <w:nsid w:val="7E9F661D"/>
     <w:multiLevelType w:val="multilevel"/>
     <w:tmpl w:val="86B09036"/>
+    <w:lvl w:ilvl="0">
+      <w:start w:val="1"/>
+      <w:numFmt w:val="bullet"/>
+      <w:lvlText w:val=""/>
+      <w:lvlJc w:val="left"/>
+      <w:pPr>
+        <w:tabs>
+          <w:tab w:val="num" w:pos="720"/>
+        </w:tabs>
+        <w:ind w:left="720" w:hanging="360"/>
+      </w:pPr>
+      <w:rPr>
+        <w:rFonts w:ascii="Symbol" w:hAnsi="Symbol" w:hint="default"/>
+        <w:sz w:val="20"/>
+      </w:rPr>
+    </w:lvl>
+    <w:lvl w:ilvl="1" w:tentative="1">
+      <w:start w:val="1"/>
+      <w:numFmt w:val="bullet"/>
+      <w:lvlText w:val="o"/>
+      <w:lvlJc w:val="left"/>
+      <w:pPr>
+        <w:tabs>
+          <w:tab w:val="num" w:pos="1440"/>
+        </w:tabs>
+        <w:ind w:left="1440" w:hanging="360"/>
+      </w:pPr>
+      <w:rPr>
+        <w:rFonts w:ascii="Courier New" w:hAnsi="Courier New" w:hint="default"/>
+        <w:sz w:val="20"/>
+      </w:rPr>
+    </w:lvl>
+    <w:lvl w:ilvl="2" w:tentative="1">
+      <w:start w:val="1"/>
+      <w:numFmt w:val="bullet"/>
+      <w:lvlText w:val=""/>
+      <w:lvlJc w:val="left"/>
+      <w:pPr>
+        <w:tabs>
+          <w:tab w:val="num" w:pos="2160"/>
+        </w:tabs>
+        <w:ind w:left="2160" w:hanging="360"/>
+      </w:pPr>
+      <w:rPr>
+        <w:rFonts w:ascii="Wingdings" w:hAnsi="Wingdings" w:hint="default"/>
+        <w:sz w:val="20"/>
+      </w:rPr>
+    </w:lvl>
+    <w:lvl w:ilvl="3" w:tentative="1">
+      <w:start w:val="1"/>
+      <w:numFmt w:val="bullet"/>
+      <w:lvlText w:val=""/>
+      <w:lvlJc w:val="left"/>
+      <w:pPr>
+        <w:tabs>
+          <w:tab w:val="num" w:pos="2880"/>
+        </w:tabs>
+        <w:ind w:left="2880" w:hanging="360"/>
+      </w:pPr>
+      <w:rPr>
+        <w:rFonts w:ascii="Wingdings" w:hAnsi="Wingdings" w:hint="default"/>
+        <w:sz w:val="20"/>
+      </w:rPr>
+    </w:lvl>
+    <w:lvl w:ilvl="4" w:tentative="1">
+      <w:start w:val="1"/>
+      <w:numFmt w:val="bullet"/>
+      <w:lvlText w:val=""/>
+      <w:lvlJc w:val="left"/>
+      <w:pPr>
+        <w:tabs>
+          <w:tab w:val="num" w:pos="3600"/>
+        </w:tabs>
+        <w:ind w:left="3600" w:hanging="360"/>
+      </w:pPr>
+      <w:rPr>
+        <w:rFonts w:ascii="Wingdings" w:hAnsi="Wingdings" w:hint="default"/>
+        <w:sz w:val="20"/>
+      </w:rPr>
+    </w:lvl>
+    <w:lvl w:ilvl="5" w:tentative="1">
+      <w:start w:val="1"/>
+      <w:numFmt w:val="bullet"/>
+      <w:lvlText w:val=""/>
+      <w:lvlJc w:val="left"/>
+      <w:pPr>
+        <w:tabs>
+          <w:tab w:val="num" w:pos="4320"/>
+        </w:tabs>
+        <w:ind w:left="4320" w:hanging="360"/>
+      </w:pPr>
+      <w:rPr>
+        <w:rFonts w:ascii="Wingdings" w:hAnsi="Wingdings" w:hint="default"/>
+        <w:sz w:val="20"/>
+      </w:rPr>
+    </w:lvl>
+    <w:lvl w:ilvl="6" w:tentative="1">
+      <w:start w:val="1"/>
+      <w:numFmt w:val="bullet"/>
+      <w:lvlText w:val=""/>
+      <w:lvlJc w:val="left"/>
+      <w:pPr>
+        <w:tabs>
+          <w:tab w:val="num" w:pos="5040"/>
+        </w:tabs>
+        <w:ind w:left="5040" w:hanging="360"/>
+      </w:pPr>
+      <w:rPr>
+        <w:rFonts w:ascii="Wingdings" w:hAnsi="Wingdings" w:hint="default"/>
+        <w:sz w:val="20"/>
+      </w:rPr>
+    </w:lvl>
+    <w:lvl w:ilvl="7" w:tentative="1">
+      <w:start w:val="1"/>
+      <w:numFmt w:val="bullet"/>
+      <w:lvlText w:val=""/>
+      <w:lvlJc w:val="left"/>
+      <w:pPr>
+        <w:tabs>
+          <w:tab w:val="num" w:pos="5760"/>
+        </w:tabs>
+        <w:ind w:left="5760" w:hanging="360"/>
+      </w:pPr>
+      <w:rPr>
+        <w:rFonts w:ascii="Wingdings" w:hAnsi="Wingdings" w:hint="default"/>
+        <w:sz w:val="20"/>
+      </w:rPr>
+    </w:lvl>
+    <w:lvl w:ilvl="8" w:tentative="1">
+      <w:start w:val="1"/>
+      <w:numFmt w:val="bullet"/>
+      <w:lvlText w:val=""/>
+      <w:lvlJc w:val="left"/>
+      <w:pPr>
+        <w:tabs>
+          <w:tab w:val="num" w:pos="6480"/>
+        </w:tabs>
+        <w:ind w:left="6480" w:hanging="360"/>
+      </w:pPr>
+      <w:rPr>
+        <w:rFonts w:ascii="Wingdings" w:hAnsi="Wingdings" w:hint="default"/>
+        <w:sz w:val="20"/>
+      </w:rPr>
+    </w:lvl>
+  </w:abstractNum>
+  <w:abstractNum w:abstractNumId="20" w15:restartNumberingAfterBreak="0">
+    <w:nsid w:val="7FFD599C"/>
+    <w:multiLevelType w:val="multilevel"/>
+    <w:tmpl w:val="E7763A6A"/>
     <w:lvl w:ilvl="0">
       <w:start w:val="1"/>
       <w:numFmt w:val="bullet"/>
@@ -5688,10 +6693,10 @@
     <w:abstractNumId w:val="3"/>
   </w:num>
   <w:num w:numId="6">
-    <w:abstractNumId w:val="17"/>
+    <w:abstractNumId w:val="18"/>
   </w:num>
   <w:num w:numId="7">
-    <w:abstractNumId w:val="16"/>
+    <w:abstractNumId w:val="17"/>
   </w:num>
   <w:num w:numId="8">
     <w:abstractNumId w:val="2"/>
@@ -5715,10 +6720,10 @@
     <w:abstractNumId w:val="6"/>
   </w:num>
   <w:num w:numId="15">
-    <w:abstractNumId w:val="15"/>
+    <w:abstractNumId w:val="16"/>
   </w:num>
   <w:num w:numId="16">
-    <w:abstractNumId w:val="18"/>
+    <w:abstractNumId w:val="19"/>
   </w:num>
   <w:num w:numId="17">
     <w:abstractNumId w:val="9"/>
@@ -5728,6 +6733,12 @@
   </w:num>
   <w:num w:numId="19">
     <w:abstractNumId w:val="1"/>
+  </w:num>
+  <w:num w:numId="20">
+    <w:abstractNumId w:val="20"/>
+  </w:num>
+  <w:num w:numId="21">
+    <w:abstractNumId w:val="15"/>
   </w:num>
 </w:numbering>
 </file>

</xml_diff>

<commit_message>
LangChain4j integration with Ollama
</commit_message>
<xml_diff>
--- a/LARGE LANGUAGE MODELS AND LANGCHAIN4J.docx
+++ b/LARGE LANGUAGE MODELS AND LANGCHAIN4J.docx
@@ -3787,12 +3787,7 @@
     </w:p>
     <w:p>
       <w:r>
-        <w:t>In contrast, LangChain4j targets the Java ecosystem, which traditionally dominates enterprise backend development, large-scale applications, and systems that demand robustne</w:t>
-      </w:r>
-      <w:bookmarkStart w:id="0" w:name="_GoBack"/>
-      <w:bookmarkEnd w:id="0"/>
-      <w:r>
-        <w:t>ss, type safety, and long-term maintainability. Although Langchain4j is still evolving, it enables Java developers to build RAG solutions without switching to Python or relying on cross-language integrations. However, the Java ecosystem currently has fewer pretrained models and AI research tools directly available compared to Python, which can limit some experimentation.</w:t>
+        <w:t>In contrast, LangChain4j targets the Java ecosystem, which traditionally dominates enterprise backend development, large-scale applications, and systems that demand robustness, type safety, and long-term maintainability. Although Langchain4j is still evolving, it enables Java developers to build RAG solutions without switching to Python or relying on cross-language integrations. However, the Java ecosystem currently has fewer pretrained models and AI research tools directly available compared to Python, which can limit some experimentation.</w:t>
       </w:r>
     </w:p>
     <w:p>
@@ -4017,10 +4012,7 @@
         <w:t xml:space="preserve"> LangChain4j fits naturally into Java applications, taking full advantage of Java’s strong static typing, robust build tools, and widespread use in enterprise environments. This integration eliminates the need for complex setups involving Python microservices or cross-language communication.</w:t>
       </w:r>
       <w:r>
-        <w:t xml:space="preserve"> </w:t>
-      </w:r>
-      <w:r>
-        <w:t>This seamless integration allows developers to incorporate advanced AI features like contextual awareness, document retrieval, and intelligent response generation directly into Java applications. Moreover, LangChain4j leverages Java’s strong static typing, Maven/Gradle build systems, and widespread deployment practices (e.g., Spring Boot, Docker) to ensure that the AI components conform to the same standards and deployment pipelines as the rest of the application.</w:t>
+        <w:t xml:space="preserve"> This seamless integration allows developers to incorporate advanced AI features like contextual awareness, document retrieval, and intelligent response generation directly into Java applications. Moreover, LangChain4j leverages Java’s strong static typing, Maven/Gradle build systems, and widespread deployment practices (e.g., Spring Boot, Docker) to ensure that the AI components conform to the same standards and deployment pipelines as the rest of the application.</w:t>
       </w:r>
     </w:p>
     <w:p>
@@ -4101,19 +4093,324 @@
         <w:t xml:space="preserve">- </w:t>
       </w:r>
       <w:r>
-        <w:t>Many enterprises operate in regulated industries or handle sensitive information that must remain on-premises to comply with legal, contractual, or internal security policies. LangChain4j addresses these concerns by supporting local vector databases and on-premise deployment LLM</w:t>
-      </w:r>
-      <w:r>
-        <w:t>s</w:t>
-      </w:r>
-      <w:r>
-        <w:t>, eliminating the need to send data to third-party cloud providers. This architecture ensures that proprietary documents, customer records, or internal reports are processed and queried entirely within the organization’s infrastructure. Additionally, developers can implement access controls, auditing mechanisms, and encryption using familiar Java security frameworks, making it easier to meet compliance requirements such as GDPR</w:t>
-      </w:r>
+        <w:t>Many enterprises operate in regulated industries or handle sensitive information that must remain on-premises to comply with legal, contractual, or internal security policies. LangChain4j addresses these concerns by supporting local vector databases and on-premise deployment LLMs, eliminating the need to send data to third-party cloud providers. This architecture ensures that proprietary documents, customer records, or internal reports are processed and queried entirely within the organization’s infrastructure. Additionally, developers can implement access controls, auditing mechanisms, and encryption using familiar Java security frameworks, making it easier to meet compliance requirements such as GDPR or ISO standards while building AI-driven applications.</w:t>
+      </w:r>
+    </w:p>
+    <w:p>
+      <w:pPr>
+        <w:pStyle w:val="Naslov1"/>
+        <w:rPr>
+          <w:rFonts w:eastAsia="Times New Roman"/>
+          <w:lang w:eastAsia="hr-HR"/>
+        </w:rPr>
+      </w:pPr>
+      <w:r>
+        <w:rPr>
+          <w:rFonts w:eastAsia="Times New Roman"/>
+          <w:lang w:eastAsia="hr-HR"/>
+        </w:rPr>
+        <w:t xml:space="preserve">LangChain4j Integration with </w:t>
+      </w:r>
+      <w:proofErr w:type="spellStart"/>
+      <w:r>
+        <w:rPr>
+          <w:rFonts w:eastAsia="Times New Roman"/>
+          <w:lang w:eastAsia="hr-HR"/>
+        </w:rPr>
+        <w:t>Ollama</w:t>
+      </w:r>
+      <w:proofErr w:type="spellEnd"/>
+    </w:p>
+    <w:p>
+      <w:r>
+        <w:t xml:space="preserve">LangChain4j offers seamless integration with a variety of local and remote language models, one of the most notable being </w:t>
+      </w:r>
+      <w:proofErr w:type="spellStart"/>
+      <w:r>
+        <w:rPr>
+          <w:rStyle w:val="Naglaeno"/>
+        </w:rPr>
+        <w:t>Ollama</w:t>
+      </w:r>
+      <w:proofErr w:type="spellEnd"/>
+      <w:r>
+        <w:t xml:space="preserve">, a platform designed to run LLMs locally with ease. This integration allows Java developers to incorporate powerful open-source language models directly into their applications without relying on external APIs or cloud-based services. By combining LangChain4j’s modular LLM orchestration with </w:t>
+      </w:r>
+      <w:proofErr w:type="spellStart"/>
+      <w:r>
+        <w:t>Ollama’s</w:t>
+      </w:r>
+      <w:proofErr w:type="spellEnd"/>
+      <w:r>
+        <w:t xml:space="preserve"> local model execution, developers gain enhanced control over data privacy, latency, and customization, which is especially critical in enterprise settings.</w:t>
+      </w:r>
+    </w:p>
+    <w:p>
+      <w:pPr>
+        <w:pStyle w:val="Naslov2"/>
+        <w:rPr>
+          <w:lang w:eastAsia="hr-HR"/>
+        </w:rPr>
+      </w:pPr>
+      <w:r>
+        <w:rPr>
+          <w:lang w:eastAsia="hr-HR"/>
+        </w:rPr>
+        <w:t xml:space="preserve">What is </w:t>
+      </w:r>
+      <w:proofErr w:type="spellStart"/>
+      <w:r>
+        <w:rPr>
+          <w:lang w:eastAsia="hr-HR"/>
+        </w:rPr>
+        <w:t>Ollama</w:t>
+      </w:r>
+      <w:proofErr w:type="spellEnd"/>
+      <w:r>
+        <w:rPr>
+          <w:lang w:eastAsia="hr-HR"/>
+        </w:rPr>
+        <w:t>?</w:t>
+      </w:r>
+    </w:p>
+    <w:p>
+      <w:proofErr w:type="spellStart"/>
+      <w:r>
+        <w:t>Ollama</w:t>
+      </w:r>
+      <w:proofErr w:type="spellEnd"/>
+      <w:r>
+        <w:t xml:space="preserve"> is a lightweight, developer-friendly runtime designed to run large language models like </w:t>
+      </w:r>
+      <w:proofErr w:type="spellStart"/>
+      <w:r>
+        <w:t>LLaMA</w:t>
+      </w:r>
+      <w:proofErr w:type="spellEnd"/>
+      <w:r>
+        <w:t>, Mistral, and other open-source models locally on a user’s machine. It abstracts away the complexity of GPU handling and model loading, making it easy for developers to interact with LLMs using simple commands and APIs. Its focus is on providing fast, private, and customizable AI infrastructure without the need for cloud services.</w:t>
+      </w:r>
+    </w:p>
+    <w:p>
+      <w:pPr>
+        <w:pStyle w:val="Naslov2"/>
+        <w:rPr>
+          <w:lang w:eastAsia="hr-HR"/>
+        </w:rPr>
+      </w:pPr>
+      <w:r>
+        <w:rPr>
+          <w:lang w:eastAsia="hr-HR"/>
+        </w:rPr>
+        <w:t xml:space="preserve">Benefits of Using </w:t>
+      </w:r>
+      <w:proofErr w:type="spellStart"/>
+      <w:r>
+        <w:rPr>
+          <w:lang w:eastAsia="hr-HR"/>
+        </w:rPr>
+        <w:t>Ollama</w:t>
+      </w:r>
+      <w:proofErr w:type="spellEnd"/>
+      <w:r>
+        <w:rPr>
+          <w:lang w:eastAsia="hr-HR"/>
+        </w:rPr>
+        <w:t xml:space="preserve"> with LangChain4j</w:t>
+      </w:r>
+    </w:p>
+    <w:p>
+      <w:r>
+        <w:t xml:space="preserve">Integrating </w:t>
+      </w:r>
+      <w:proofErr w:type="spellStart"/>
+      <w:r>
+        <w:t>Ollama</w:t>
+      </w:r>
+      <w:proofErr w:type="spellEnd"/>
+      <w:r>
+        <w:t xml:space="preserve"> with LangChain4j offers several distinct advantages:</w:t>
+      </w:r>
+    </w:p>
+    <w:p>
+      <w:pPr>
+        <w:pStyle w:val="Odlomakpopisa"/>
+        <w:numPr>
+          <w:ilvl w:val="0"/>
+          <w:numId w:val="22"/>
+        </w:numPr>
+        <w:rPr>
+          <w:lang w:eastAsia="hr-HR"/>
+        </w:rPr>
+      </w:pPr>
+      <w:r>
+        <w:rPr>
+          <w:rStyle w:val="Naglaeno"/>
+        </w:rPr>
+        <w:t>L</w:t>
+      </w:r>
+      <w:r>
+        <w:rPr>
+          <w:rStyle w:val="Naglaeno"/>
+        </w:rPr>
+        <w:t>ocal Inference</w:t>
+      </w:r>
+      <w:r>
+        <w:t xml:space="preserve"> - </w:t>
+      </w:r>
+      <w:r>
+        <w:t>All LLM inference happens locally, ensuring that no data leaves the user’s environment</w:t>
+      </w:r>
+    </w:p>
+    <w:p>
+      <w:pPr>
+        <w:pStyle w:val="Odlomakpopisa"/>
+        <w:numPr>
+          <w:ilvl w:val="0"/>
+          <w:numId w:val="22"/>
+        </w:numPr>
+        <w:rPr>
+          <w:lang w:eastAsia="hr-HR"/>
+        </w:rPr>
+      </w:pPr>
+      <w:r>
+        <w:rPr>
+          <w:rStyle w:val="Naglaeno"/>
+        </w:rPr>
+        <w:t>Low Latency</w:t>
+      </w:r>
+      <w:r>
+        <w:t xml:space="preserve"> -</w:t>
+      </w:r>
+      <w:r>
+        <w:t xml:space="preserve"> Running models locally reduces response time by eliminating network delays associated with cloud APIs.</w:t>
+      </w:r>
+    </w:p>
+    <w:p>
+      <w:pPr>
+        <w:pStyle w:val="Odlomakpopisa"/>
+        <w:numPr>
+          <w:ilvl w:val="0"/>
+          <w:numId w:val="22"/>
+        </w:numPr>
+        <w:rPr>
+          <w:lang w:eastAsia="hr-HR"/>
+        </w:rPr>
+      </w:pPr>
+      <w:r>
+        <w:rPr>
+          <w:rStyle w:val="Naglaeno"/>
+        </w:rPr>
+        <w:t>Cost Efficiency</w:t>
+      </w:r>
+      <w:r>
+        <w:t xml:space="preserve"> - </w:t>
+      </w:r>
+      <w:r>
+        <w:t>Developers avoid API usage fees and cloud costs by relying on local hardware.</w:t>
+      </w:r>
+    </w:p>
+    <w:p>
+      <w:pPr>
+        <w:pStyle w:val="Odlomakpopisa"/>
+        <w:numPr>
+          <w:ilvl w:val="0"/>
+          <w:numId w:val="22"/>
+        </w:numPr>
+        <w:rPr>
+          <w:lang w:eastAsia="hr-HR"/>
+        </w:rPr>
+      </w:pPr>
+      <w:r>
+        <w:rPr>
+          <w:rStyle w:val="Naglaeno"/>
+        </w:rPr>
+        <w:t>Custom Model Support</w:t>
+      </w:r>
+      <w:r>
+        <w:t xml:space="preserve">: </w:t>
+      </w:r>
+      <w:proofErr w:type="spellStart"/>
+      <w:r>
+        <w:t>Ollama</w:t>
+      </w:r>
+      <w:proofErr w:type="spellEnd"/>
+      <w:r>
+        <w:t xml:space="preserve"> allows loading fine-tuned or domain-specific models, giving teams flexibility for niche applications.</w:t>
+      </w:r>
+    </w:p>
+    <w:p>
+      <w:pPr>
+        <w:pStyle w:val="Naslov2"/>
+        <w:rPr>
+          <w:lang w:eastAsia="hr-HR"/>
+        </w:rPr>
+      </w:pPr>
+      <w:r>
+        <w:rPr>
+          <w:lang w:eastAsia="hr-HR"/>
+        </w:rPr>
+        <w:lastRenderedPageBreak/>
+        <w:t xml:space="preserve">Connecting LangChain4j with </w:t>
+      </w:r>
+      <w:proofErr w:type="spellStart"/>
+      <w:r>
+        <w:rPr>
+          <w:lang w:eastAsia="hr-HR"/>
+        </w:rPr>
+        <w:t>Ollama</w:t>
+      </w:r>
+      <w:proofErr w:type="spellEnd"/>
+    </w:p>
+    <w:p>
+      <w:r>
+        <w:t xml:space="preserve">LangChain4j provides built-in support for connecting to </w:t>
+      </w:r>
+      <w:proofErr w:type="spellStart"/>
+      <w:r>
+        <w:t>Ollama's</w:t>
+      </w:r>
+      <w:proofErr w:type="spellEnd"/>
+      <w:r>
+        <w:t xml:space="preserve"> local server. This is done via the </w:t>
+      </w:r>
+      <w:proofErr w:type="spellStart"/>
+      <w:r>
+        <w:rPr>
+          <w:rStyle w:val="HTML-kod"/>
+          <w:rFonts w:ascii="Times New Roman" w:eastAsiaTheme="majorEastAsia" w:hAnsi="Times New Roman" w:cs="Times New Roman"/>
+          <w:b/>
+          <w:sz w:val="24"/>
+          <w:szCs w:val="24"/>
+        </w:rPr>
+        <w:t>OllamaLanguageModel</w:t>
+      </w:r>
+      <w:proofErr w:type="spellEnd"/>
       <w:r>
         <w:t xml:space="preserve"> </w:t>
       </w:r>
       <w:r>
-        <w:t>or ISO standards while building AI-driven applications.</w:t>
+        <w:t xml:space="preserve">class, which communicates with </w:t>
+      </w:r>
+      <w:proofErr w:type="spellStart"/>
+      <w:r>
+        <w:t>Ollama’s</w:t>
+      </w:r>
+      <w:proofErr w:type="spellEnd"/>
+      <w:r>
+        <w:t xml:space="preserve"> REST API under the hood. Developers can instantiate this model by simply providing the base URL and model name.</w:t>
+      </w:r>
+      <w:bookmarkStart w:id="0" w:name="_GoBack"/>
+      <w:bookmarkEnd w:id="0"/>
+    </w:p>
+    <w:p>
+      <w:pPr>
+        <w:rPr>
+          <w:lang w:eastAsia="hr-HR"/>
+        </w:rPr>
+      </w:pPr>
+      <w:r>
+        <w:t>This integration allows the use of local models within LangChain4j chains and agents, enabling full offline RAG and chatbot workflows.</w:t>
       </w:r>
     </w:p>
     <w:p/>
@@ -6051,6 +6348,119 @@
     </w:lvl>
   </w:abstractNum>
   <w:abstractNum w:abstractNumId="19" w15:restartNumberingAfterBreak="0">
+    <w:nsid w:val="67730426"/>
+    <w:multiLevelType w:val="hybridMultilevel"/>
+    <w:tmpl w:val="9800D0E6"/>
+    <w:lvl w:ilvl="0" w:tplc="041A0001">
+      <w:start w:val="1"/>
+      <w:numFmt w:val="bullet"/>
+      <w:lvlText w:val=""/>
+      <w:lvlJc w:val="left"/>
+      <w:pPr>
+        <w:ind w:left="720" w:hanging="360"/>
+      </w:pPr>
+      <w:rPr>
+        <w:rFonts w:ascii="Symbol" w:hAnsi="Symbol" w:hint="default"/>
+      </w:rPr>
+    </w:lvl>
+    <w:lvl w:ilvl="1" w:tplc="041A0003" w:tentative="1">
+      <w:start w:val="1"/>
+      <w:numFmt w:val="bullet"/>
+      <w:lvlText w:val="o"/>
+      <w:lvlJc w:val="left"/>
+      <w:pPr>
+        <w:ind w:left="1440" w:hanging="360"/>
+      </w:pPr>
+      <w:rPr>
+        <w:rFonts w:ascii="Courier New" w:hAnsi="Courier New" w:cs="Courier New" w:hint="default"/>
+      </w:rPr>
+    </w:lvl>
+    <w:lvl w:ilvl="2" w:tplc="041A0005" w:tentative="1">
+      <w:start w:val="1"/>
+      <w:numFmt w:val="bullet"/>
+      <w:lvlText w:val=""/>
+      <w:lvlJc w:val="left"/>
+      <w:pPr>
+        <w:ind w:left="2160" w:hanging="360"/>
+      </w:pPr>
+      <w:rPr>
+        <w:rFonts w:ascii="Wingdings" w:hAnsi="Wingdings" w:hint="default"/>
+      </w:rPr>
+    </w:lvl>
+    <w:lvl w:ilvl="3" w:tplc="041A0001" w:tentative="1">
+      <w:start w:val="1"/>
+      <w:numFmt w:val="bullet"/>
+      <w:lvlText w:val=""/>
+      <w:lvlJc w:val="left"/>
+      <w:pPr>
+        <w:ind w:left="2880" w:hanging="360"/>
+      </w:pPr>
+      <w:rPr>
+        <w:rFonts w:ascii="Symbol" w:hAnsi="Symbol" w:hint="default"/>
+      </w:rPr>
+    </w:lvl>
+    <w:lvl w:ilvl="4" w:tplc="041A0003" w:tentative="1">
+      <w:start w:val="1"/>
+      <w:numFmt w:val="bullet"/>
+      <w:lvlText w:val="o"/>
+      <w:lvlJc w:val="left"/>
+      <w:pPr>
+        <w:ind w:left="3600" w:hanging="360"/>
+      </w:pPr>
+      <w:rPr>
+        <w:rFonts w:ascii="Courier New" w:hAnsi="Courier New" w:cs="Courier New" w:hint="default"/>
+      </w:rPr>
+    </w:lvl>
+    <w:lvl w:ilvl="5" w:tplc="041A0005" w:tentative="1">
+      <w:start w:val="1"/>
+      <w:numFmt w:val="bullet"/>
+      <w:lvlText w:val=""/>
+      <w:lvlJc w:val="left"/>
+      <w:pPr>
+        <w:ind w:left="4320" w:hanging="360"/>
+      </w:pPr>
+      <w:rPr>
+        <w:rFonts w:ascii="Wingdings" w:hAnsi="Wingdings" w:hint="default"/>
+      </w:rPr>
+    </w:lvl>
+    <w:lvl w:ilvl="6" w:tplc="041A0001" w:tentative="1">
+      <w:start w:val="1"/>
+      <w:numFmt w:val="bullet"/>
+      <w:lvlText w:val=""/>
+      <w:lvlJc w:val="left"/>
+      <w:pPr>
+        <w:ind w:left="5040" w:hanging="360"/>
+      </w:pPr>
+      <w:rPr>
+        <w:rFonts w:ascii="Symbol" w:hAnsi="Symbol" w:hint="default"/>
+      </w:rPr>
+    </w:lvl>
+    <w:lvl w:ilvl="7" w:tplc="041A0003" w:tentative="1">
+      <w:start w:val="1"/>
+      <w:numFmt w:val="bullet"/>
+      <w:lvlText w:val="o"/>
+      <w:lvlJc w:val="left"/>
+      <w:pPr>
+        <w:ind w:left="5760" w:hanging="360"/>
+      </w:pPr>
+      <w:rPr>
+        <w:rFonts w:ascii="Courier New" w:hAnsi="Courier New" w:cs="Courier New" w:hint="default"/>
+      </w:rPr>
+    </w:lvl>
+    <w:lvl w:ilvl="8" w:tplc="041A0005" w:tentative="1">
+      <w:start w:val="1"/>
+      <w:numFmt w:val="bullet"/>
+      <w:lvlText w:val=""/>
+      <w:lvlJc w:val="left"/>
+      <w:pPr>
+        <w:ind w:left="6480" w:hanging="360"/>
+      </w:pPr>
+      <w:rPr>
+        <w:rFonts w:ascii="Wingdings" w:hAnsi="Wingdings" w:hint="default"/>
+      </w:rPr>
+    </w:lvl>
+  </w:abstractNum>
+  <w:abstractNum w:abstractNumId="20" w15:restartNumberingAfterBreak="0">
     <w:nsid w:val="7E9F661D"/>
     <w:multiLevelType w:val="multilevel"/>
     <w:tmpl w:val="86B09036"/>
@@ -6199,7 +6609,7 @@
       </w:rPr>
     </w:lvl>
   </w:abstractNum>
-  <w:abstractNum w:abstractNumId="20" w15:restartNumberingAfterBreak="0">
+  <w:abstractNum w:abstractNumId="21" w15:restartNumberingAfterBreak="0">
     <w:nsid w:val="7FFD599C"/>
     <w:multiLevelType w:val="multilevel"/>
     <w:tmpl w:val="E7763A6A"/>
@@ -6394,7 +6804,7 @@
     <w:abstractNumId w:val="16"/>
   </w:num>
   <w:num w:numId="16">
-    <w:abstractNumId w:val="19"/>
+    <w:abstractNumId w:val="20"/>
   </w:num>
   <w:num w:numId="17">
     <w:abstractNumId w:val="9"/>
@@ -6406,10 +6816,13 @@
     <w:abstractNumId w:val="1"/>
   </w:num>
   <w:num w:numId="20">
-    <w:abstractNumId w:val="20"/>
+    <w:abstractNumId w:val="21"/>
   </w:num>
   <w:num w:numId="21">
     <w:abstractNumId w:val="15"/>
+  </w:num>
+  <w:num w:numId="22">
+    <w:abstractNumId w:val="19"/>
   </w:num>
 </w:numbering>
 </file>
@@ -7614,7 +8027,7 @@
 </file>
 
 <file path=customXml/itemProps1.xml><?xml version="1.0" encoding="utf-8"?>
-<ds:datastoreItem xmlns:ds="http://schemas.openxmlformats.org/officeDocument/2006/customXml" ds:itemID="{559E6090-D7F6-42D2-BF97-7ADBD284FBD0}">
+<ds:datastoreItem xmlns:ds="http://schemas.openxmlformats.org/officeDocument/2006/customXml" ds:itemID="{9AA12EDD-BB6F-4C6F-90D9-46E325F8CCE3}">
   <ds:schemaRefs>
     <ds:schemaRef ds:uri="http://schemas.openxmlformats.org/officeDocument/2006/bibliography"/>
   </ds:schemaRefs>

</xml_diff>

<commit_message>
Langchain4j + Ollama section finished
</commit_message>
<xml_diff>
--- a/LARGE LANGUAGE MODELS AND LANGCHAIN4J.docx
+++ b/LARGE LANGUAGE MODELS AND LANGCHAIN4J.docx
@@ -4247,19 +4247,10 @@
         <w:rPr>
           <w:rStyle w:val="Naglaeno"/>
         </w:rPr>
-        <w:t>L</w:t>
-      </w:r>
-      <w:r>
-        <w:rPr>
-          <w:rStyle w:val="Naglaeno"/>
-        </w:rPr>
-        <w:t>ocal Inference</w:t>
-      </w:r>
-      <w:r>
-        <w:t xml:space="preserve"> - </w:t>
-      </w:r>
-      <w:r>
-        <w:t>All LLM inference happens locally, ensuring that no data leaves the user’s environment</w:t>
+        <w:t>Local Inference</w:t>
+      </w:r>
+      <w:r>
+        <w:t xml:space="preserve"> - All LLM inference happens locally, ensuring that no data leaves the user’s environment</w:t>
       </w:r>
     </w:p>
     <w:p>
@@ -4280,10 +4271,7 @@
         <w:t>Low Latency</w:t>
       </w:r>
       <w:r>
-        <w:t xml:space="preserve"> -</w:t>
-      </w:r>
-      <w:r>
-        <w:t xml:space="preserve"> Running models locally reduces response time by eliminating network delays associated with cloud APIs.</w:t>
+        <w:t xml:space="preserve"> - Running models locally reduces response time by eliminating network delays associated with cloud APIs.</w:t>
       </w:r>
     </w:p>
     <w:p>
@@ -4304,10 +4292,7 @@
         <w:t>Cost Efficiency</w:t>
       </w:r>
       <w:r>
-        <w:t xml:space="preserve"> - </w:t>
-      </w:r>
-      <w:r>
-        <w:t>Developers avoid API usage fees and cloud costs by relying on local hardware.</w:t>
+        <w:t xml:space="preserve"> - Developers avoid API usage fees and cloud costs by relying on local hardware.</w:t>
       </w:r>
     </w:p>
     <w:p>
@@ -4400,20 +4385,452 @@
       <w:r>
         <w:t xml:space="preserve"> REST API under the hood. Developers can instantiate this model by simply providing the base URL and model name.</w:t>
       </w:r>
+    </w:p>
+    <w:p>
+      <w:pPr>
+        <w:jc w:val="center"/>
+      </w:pPr>
+      <w:r>
+        <w:rPr>
+          <w:noProof/>
+        </w:rPr>
+        <w:drawing>
+          <wp:inline distT="0" distB="0" distL="0" distR="0">
+            <wp:extent cx="4804161" cy="708660"/>
+            <wp:effectExtent l="0" t="0" r="0" b="0"/>
+            <wp:docPr id="8" name="Slika 8"/>
+            <wp:cNvGraphicFramePr>
+              <a:graphicFrameLocks xmlns:a="http://schemas.openxmlformats.org/drawingml/2006/main" noChangeAspect="1"/>
+            </wp:cNvGraphicFramePr>
+            <a:graphic xmlns:a="http://schemas.openxmlformats.org/drawingml/2006/main">
+              <a:graphicData uri="http://schemas.openxmlformats.org/drawingml/2006/picture">
+                <pic:pic xmlns:pic="http://schemas.openxmlformats.org/drawingml/2006/picture">
+                  <pic:nvPicPr>
+                    <pic:cNvPr id="8" name="ollama2.png"/>
+                    <pic:cNvPicPr/>
+                  </pic:nvPicPr>
+                  <pic:blipFill>
+                    <a:blip r:embed="rId14">
+                      <a:extLst>
+                        <a:ext uri="{28A0092B-C50C-407E-A947-70E740481C1C}">
+                          <a14:useLocalDpi xmlns:a14="http://schemas.microsoft.com/office/drawing/2010/main" val="0"/>
+                        </a:ext>
+                      </a:extLst>
+                    </a:blip>
+                    <a:stretch>
+                      <a:fillRect/>
+                    </a:stretch>
+                  </pic:blipFill>
+                  <pic:spPr>
+                    <a:xfrm>
+                      <a:off x="0" y="0"/>
+                      <a:ext cx="4842842" cy="714366"/>
+                    </a:xfrm>
+                    <a:prstGeom prst="rect">
+                      <a:avLst/>
+                    </a:prstGeom>
+                  </pic:spPr>
+                </pic:pic>
+              </a:graphicData>
+            </a:graphic>
+          </wp:inline>
+        </w:drawing>
+      </w:r>
+    </w:p>
+    <w:p>
+      <w:pPr>
+        <w:rPr>
+          <w:lang w:eastAsia="hr-HR"/>
+        </w:rPr>
+      </w:pPr>
+      <w:r>
+        <w:t>This integration allows the use of local models within LangChain4j chains and agents, enabling full offline RAG and chatbot workflows.</w:t>
+      </w:r>
+    </w:p>
+    <w:p>
+      <w:pPr>
+        <w:pStyle w:val="Naslov2"/>
+      </w:pPr>
+      <w:r>
+        <w:t xml:space="preserve">Use Cases for LangChain4j + </w:t>
+      </w:r>
+      <w:proofErr w:type="spellStart"/>
+      <w:r>
+        <w:t>Ollama</w:t>
+      </w:r>
+      <w:proofErr w:type="spellEnd"/>
+    </w:p>
+    <w:p>
+      <w:r>
+        <w:t xml:space="preserve">The combination of LangChain4j and </w:t>
+      </w:r>
+      <w:proofErr w:type="spellStart"/>
+      <w:r>
+        <w:t>Ollama</w:t>
+      </w:r>
+      <w:proofErr w:type="spellEnd"/>
+      <w:r>
+        <w:t xml:space="preserve"> creates a powerful toolkit for building secure, efficient, and highly customizable AI-powered applications in Java environments. Because both technologies support on-premise execution, they are especially suited for scenarios where privacy, offline access, or control over the infrastructure is crucial. Below are key use cases where this integration is particularly effective:</w:t>
+      </w:r>
+    </w:p>
+    <w:p>
+      <w:pPr>
+        <w:pStyle w:val="Odlomakpopisa"/>
+        <w:numPr>
+          <w:ilvl w:val="0"/>
+          <w:numId w:val="23"/>
+        </w:numPr>
+        <w:rPr>
+          <w:b/>
+        </w:rPr>
+      </w:pPr>
+      <w:r>
+        <w:rPr>
+          <w:b/>
+        </w:rPr>
+        <w:t xml:space="preserve">Enterprise </w:t>
+      </w:r>
+      <w:r>
+        <w:rPr>
+          <w:b/>
+        </w:rPr>
+        <w:t>c</w:t>
+      </w:r>
+      <w:r>
+        <w:rPr>
+          <w:b/>
+        </w:rPr>
+        <w:t xml:space="preserve">hatbots with </w:t>
+      </w:r>
+      <w:r>
+        <w:rPr>
+          <w:b/>
+        </w:rPr>
+        <w:t>s</w:t>
+      </w:r>
+      <w:r>
+        <w:rPr>
+          <w:b/>
+        </w:rPr>
+        <w:t xml:space="preserve">trict </w:t>
+      </w:r>
+      <w:r>
+        <w:rPr>
+          <w:b/>
+        </w:rPr>
+        <w:t>p</w:t>
+      </w:r>
+      <w:r>
+        <w:rPr>
+          <w:b/>
+        </w:rPr>
+        <w:t xml:space="preserve">rivacy </w:t>
+      </w:r>
+      <w:r>
+        <w:rPr>
+          <w:b/>
+        </w:rPr>
+        <w:t>r</w:t>
+      </w:r>
+      <w:r>
+        <w:rPr>
+          <w:b/>
+        </w:rPr>
+        <w:t>equirements</w:t>
+      </w:r>
+      <w:r>
+        <w:rPr>
+          <w:b/>
+        </w:rPr>
+        <w:t xml:space="preserve"> - </w:t>
+      </w:r>
+      <w:r>
+        <w:t>Many industries</w:t>
+      </w:r>
+      <w:r>
+        <w:t xml:space="preserve">, </w:t>
+      </w:r>
+      <w:r>
+        <w:t>such as finance, healthcare, and government</w:t>
+      </w:r>
+      <w:r>
+        <w:t xml:space="preserve"> </w:t>
+      </w:r>
+      <w:r>
+        <w:t xml:space="preserve">handle sensitive customer or internal data that cannot be exposed to third-party APIs or public cloud services. Using LangChain4j in conjunction with </w:t>
+      </w:r>
+      <w:proofErr w:type="spellStart"/>
+      <w:r>
+        <w:t>Ollama</w:t>
+      </w:r>
+      <w:proofErr w:type="spellEnd"/>
+      <w:r>
+        <w:t>, organizations can build chatbots that understand context, retain memory, and deliver intelligent responses, all while ensuring that data never leaves their internal systems.</w:t>
+      </w:r>
+    </w:p>
+    <w:p>
+      <w:pPr>
+        <w:pStyle w:val="Odlomakpopisa"/>
+        <w:numPr>
+          <w:ilvl w:val="0"/>
+          <w:numId w:val="23"/>
+        </w:numPr>
+        <w:rPr>
+          <w:b/>
+        </w:rPr>
+      </w:pPr>
+      <w:r>
+        <w:rPr>
+          <w:b/>
+        </w:rPr>
+        <w:t>On-</w:t>
+      </w:r>
+      <w:r>
+        <w:rPr>
+          <w:b/>
+        </w:rPr>
+        <w:t>d</w:t>
+      </w:r>
+      <w:r>
+        <w:rPr>
+          <w:b/>
+        </w:rPr>
+        <w:t xml:space="preserve">evice </w:t>
+      </w:r>
+      <w:r>
+        <w:rPr>
+          <w:b/>
+        </w:rPr>
+        <w:t>a</w:t>
+      </w:r>
+      <w:r>
+        <w:rPr>
+          <w:b/>
+        </w:rPr>
+        <w:t xml:space="preserve">ssistants for </w:t>
+      </w:r>
+      <w:r>
+        <w:rPr>
+          <w:b/>
+        </w:rPr>
+        <w:t>f</w:t>
+      </w:r>
+      <w:r>
+        <w:rPr>
+          <w:b/>
+        </w:rPr>
+        <w:t xml:space="preserve">ield </w:t>
+      </w:r>
+      <w:r>
+        <w:rPr>
+          <w:b/>
+        </w:rPr>
+        <w:t>w</w:t>
+      </w:r>
+      <w:r>
+        <w:rPr>
+          <w:b/>
+        </w:rPr>
+        <w:t>ork</w:t>
+      </w:r>
+      <w:r>
+        <w:rPr>
+          <w:b/>
+        </w:rPr>
+        <w:t xml:space="preserve"> - </w:t>
+      </w:r>
+      <w:r>
+        <w:t xml:space="preserve">In industrial, medical, or remote field operations, devices often need to operate in environments with limited or no internet connectivity. On-device assistants powered by </w:t>
+      </w:r>
+      <w:proofErr w:type="spellStart"/>
+      <w:r>
+        <w:t>Ollama</w:t>
+      </w:r>
+      <w:proofErr w:type="spellEnd"/>
+      <w:r>
+        <w:t xml:space="preserve"> can run locally on rugged laptops or edge devices, providing real-time support, documentation lookup, or anomaly detection. LangChain4j provides the tools to integrate such AI components into enterprise-grade Java software already in use in these domains.</w:t>
+      </w:r>
+    </w:p>
+    <w:p>
+      <w:pPr>
+        <w:pStyle w:val="Odlomakpopisa"/>
+        <w:numPr>
+          <w:ilvl w:val="0"/>
+          <w:numId w:val="23"/>
+        </w:numPr>
+        <w:rPr>
+          <w:b/>
+        </w:rPr>
+      </w:pPr>
+      <w:r>
+        <w:rPr>
+          <w:b/>
+        </w:rPr>
+        <w:t xml:space="preserve">Secure </w:t>
+      </w:r>
+      <w:r>
+        <w:rPr>
+          <w:b/>
+        </w:rPr>
+        <w:t>r</w:t>
+      </w:r>
+      <w:r>
+        <w:rPr>
+          <w:b/>
+        </w:rPr>
+        <w:t xml:space="preserve">eport </w:t>
+      </w:r>
+      <w:r>
+        <w:rPr>
+          <w:b/>
+        </w:rPr>
+        <w:t>g</w:t>
+      </w:r>
+      <w:r>
+        <w:rPr>
+          <w:b/>
+        </w:rPr>
+        <w:t>enerators</w:t>
+      </w:r>
+      <w:r>
+        <w:t xml:space="preserve"> - </w:t>
+      </w:r>
+      <w:r>
+        <w:t>Organizations often need to synthesize information from internal sources</w:t>
+      </w:r>
+      <w:r>
+        <w:t xml:space="preserve"> such as Git repositories, databases or internal files into coherent reports. </w:t>
+      </w:r>
+      <w:r>
+        <w:t xml:space="preserve">When this data is confidential, using local models with LangChain4j and </w:t>
+      </w:r>
+      <w:proofErr w:type="spellStart"/>
+      <w:r>
+        <w:t>Ollama</w:t>
+      </w:r>
+      <w:proofErr w:type="spellEnd"/>
+      <w:r>
+        <w:t xml:space="preserve"> ensures that no proprietary data is leaked during gener</w:t>
+      </w:r>
+      <w:r>
+        <w:t>ation.</w:t>
+      </w:r>
+    </w:p>
+    <w:p>
+      <w:pPr>
+        <w:pStyle w:val="Odlomakpopisa"/>
+        <w:numPr>
+          <w:ilvl w:val="0"/>
+          <w:numId w:val="23"/>
+        </w:numPr>
+        <w:rPr>
+          <w:b/>
+        </w:rPr>
+      </w:pPr>
+      <w:r>
+        <w:rPr>
+          <w:b/>
+        </w:rPr>
+        <w:t xml:space="preserve">Academic and </w:t>
+      </w:r>
+      <w:r>
+        <w:rPr>
+          <w:b/>
+        </w:rPr>
+        <w:t>r</w:t>
+      </w:r>
+      <w:r>
+        <w:rPr>
+          <w:b/>
+        </w:rPr>
+        <w:t xml:space="preserve">esearch </w:t>
+      </w:r>
+      <w:r>
+        <w:rPr>
+          <w:b/>
+        </w:rPr>
+        <w:t>t</w:t>
+      </w:r>
+      <w:r>
+        <w:rPr>
+          <w:b/>
+        </w:rPr>
+        <w:t xml:space="preserve">ools for </w:t>
+      </w:r>
+      <w:r>
+        <w:rPr>
+          <w:b/>
+        </w:rPr>
+        <w:t>l</w:t>
+      </w:r>
+      <w:r>
+        <w:rPr>
+          <w:b/>
+        </w:rPr>
+        <w:t xml:space="preserve">ocal </w:t>
+      </w:r>
+      <w:r>
+        <w:rPr>
+          <w:b/>
+        </w:rPr>
+        <w:t>d</w:t>
+      </w:r>
+      <w:r>
+        <w:rPr>
+          <w:b/>
+        </w:rPr>
+        <w:t xml:space="preserve">ata </w:t>
+      </w:r>
+      <w:r>
+        <w:rPr>
+          <w:b/>
+        </w:rPr>
+        <w:t>a</w:t>
+      </w:r>
+      <w:r>
+        <w:rPr>
+          <w:b/>
+        </w:rPr>
+        <w:t>nalysis</w:t>
+      </w:r>
+      <w:r>
+        <w:t xml:space="preserve"> - </w:t>
+      </w:r>
+      <w:r>
+        <w:t xml:space="preserve">Universities and research institutions often work with large, locally stored datasets that cannot or should not be uploaded to cloud-based LLM providers. With LangChain4j and </w:t>
+      </w:r>
+      <w:proofErr w:type="spellStart"/>
+      <w:r>
+        <w:t>Ollama</w:t>
+      </w:r>
+      <w:proofErr w:type="spellEnd"/>
+      <w:r>
+        <w:t>, researchers can build Java applications for literature review, semantic search, summarization, and natural language querying of local datasets. This is especially useful in scientific fields where the analysis must remain reproducible, confidential, or fully offline.</w:t>
+      </w:r>
+    </w:p>
+    <w:p>
+      <w:pPr>
+        <w:pStyle w:val="Naslov1"/>
+      </w:pPr>
+      <w:r>
+        <w:lastRenderedPageBreak/>
+        <w:t>Demo Project: Gitlab Stude</w:t>
+      </w:r>
       <w:bookmarkStart w:id="0" w:name="_GoBack"/>
       <w:bookmarkEnd w:id="0"/>
-    </w:p>
-    <w:p>
-      <w:pPr>
-        <w:rPr>
-          <w:lang w:eastAsia="hr-HR"/>
-        </w:rPr>
-      </w:pPr>
-      <w:r>
-        <w:t>This integration allows the use of local models within LangChain4j chains and agents, enabling full offline RAG and chatbot workflows.</w:t>
+      <w:r>
+        <w:t>nt Practice Report Generation</w:t>
       </w:r>
     </w:p>
     <w:p/>
+    <w:p>
+      <w:pPr>
+        <w:pStyle w:val="Odlomakpopisa"/>
+        <w:rPr>
+          <w:b/>
+        </w:rPr>
+      </w:pPr>
+    </w:p>
     <w:p/>
     <w:p/>
     <w:p/>
@@ -5317,6 +5734,119 @@
     </w:lvl>
   </w:abstractNum>
   <w:abstractNum w:abstractNumId="9" w15:restartNumberingAfterBreak="0">
+    <w:nsid w:val="18E715A9"/>
+    <w:multiLevelType w:val="hybridMultilevel"/>
+    <w:tmpl w:val="3134EEBC"/>
+    <w:lvl w:ilvl="0" w:tplc="041A0001">
+      <w:start w:val="1"/>
+      <w:numFmt w:val="bullet"/>
+      <w:lvlText w:val=""/>
+      <w:lvlJc w:val="left"/>
+      <w:pPr>
+        <w:ind w:left="720" w:hanging="360"/>
+      </w:pPr>
+      <w:rPr>
+        <w:rFonts w:ascii="Symbol" w:hAnsi="Symbol" w:hint="default"/>
+      </w:rPr>
+    </w:lvl>
+    <w:lvl w:ilvl="1" w:tplc="041A0003" w:tentative="1">
+      <w:start w:val="1"/>
+      <w:numFmt w:val="bullet"/>
+      <w:lvlText w:val="o"/>
+      <w:lvlJc w:val="left"/>
+      <w:pPr>
+        <w:ind w:left="1440" w:hanging="360"/>
+      </w:pPr>
+      <w:rPr>
+        <w:rFonts w:ascii="Courier New" w:hAnsi="Courier New" w:cs="Courier New" w:hint="default"/>
+      </w:rPr>
+    </w:lvl>
+    <w:lvl w:ilvl="2" w:tplc="041A0005" w:tentative="1">
+      <w:start w:val="1"/>
+      <w:numFmt w:val="bullet"/>
+      <w:lvlText w:val=""/>
+      <w:lvlJc w:val="left"/>
+      <w:pPr>
+        <w:ind w:left="2160" w:hanging="360"/>
+      </w:pPr>
+      <w:rPr>
+        <w:rFonts w:ascii="Wingdings" w:hAnsi="Wingdings" w:hint="default"/>
+      </w:rPr>
+    </w:lvl>
+    <w:lvl w:ilvl="3" w:tplc="041A0001" w:tentative="1">
+      <w:start w:val="1"/>
+      <w:numFmt w:val="bullet"/>
+      <w:lvlText w:val=""/>
+      <w:lvlJc w:val="left"/>
+      <w:pPr>
+        <w:ind w:left="2880" w:hanging="360"/>
+      </w:pPr>
+      <w:rPr>
+        <w:rFonts w:ascii="Symbol" w:hAnsi="Symbol" w:hint="default"/>
+      </w:rPr>
+    </w:lvl>
+    <w:lvl w:ilvl="4" w:tplc="041A0003" w:tentative="1">
+      <w:start w:val="1"/>
+      <w:numFmt w:val="bullet"/>
+      <w:lvlText w:val="o"/>
+      <w:lvlJc w:val="left"/>
+      <w:pPr>
+        <w:ind w:left="3600" w:hanging="360"/>
+      </w:pPr>
+      <w:rPr>
+        <w:rFonts w:ascii="Courier New" w:hAnsi="Courier New" w:cs="Courier New" w:hint="default"/>
+      </w:rPr>
+    </w:lvl>
+    <w:lvl w:ilvl="5" w:tplc="041A0005" w:tentative="1">
+      <w:start w:val="1"/>
+      <w:numFmt w:val="bullet"/>
+      <w:lvlText w:val=""/>
+      <w:lvlJc w:val="left"/>
+      <w:pPr>
+        <w:ind w:left="4320" w:hanging="360"/>
+      </w:pPr>
+      <w:rPr>
+        <w:rFonts w:ascii="Wingdings" w:hAnsi="Wingdings" w:hint="default"/>
+      </w:rPr>
+    </w:lvl>
+    <w:lvl w:ilvl="6" w:tplc="041A0001" w:tentative="1">
+      <w:start w:val="1"/>
+      <w:numFmt w:val="bullet"/>
+      <w:lvlText w:val=""/>
+      <w:lvlJc w:val="left"/>
+      <w:pPr>
+        <w:ind w:left="5040" w:hanging="360"/>
+      </w:pPr>
+      <w:rPr>
+        <w:rFonts w:ascii="Symbol" w:hAnsi="Symbol" w:hint="default"/>
+      </w:rPr>
+    </w:lvl>
+    <w:lvl w:ilvl="7" w:tplc="041A0003" w:tentative="1">
+      <w:start w:val="1"/>
+      <w:numFmt w:val="bullet"/>
+      <w:lvlText w:val="o"/>
+      <w:lvlJc w:val="left"/>
+      <w:pPr>
+        <w:ind w:left="5760" w:hanging="360"/>
+      </w:pPr>
+      <w:rPr>
+        <w:rFonts w:ascii="Courier New" w:hAnsi="Courier New" w:cs="Courier New" w:hint="default"/>
+      </w:rPr>
+    </w:lvl>
+    <w:lvl w:ilvl="8" w:tplc="041A0005" w:tentative="1">
+      <w:start w:val="1"/>
+      <w:numFmt w:val="bullet"/>
+      <w:lvlText w:val=""/>
+      <w:lvlJc w:val="left"/>
+      <w:pPr>
+        <w:ind w:left="6480" w:hanging="360"/>
+      </w:pPr>
+      <w:rPr>
+        <w:rFonts w:ascii="Wingdings" w:hAnsi="Wingdings" w:hint="default"/>
+      </w:rPr>
+    </w:lvl>
+  </w:abstractNum>
+  <w:abstractNum w:abstractNumId="10" w15:restartNumberingAfterBreak="0">
     <w:nsid w:val="19120BFB"/>
     <w:multiLevelType w:val="hybridMultilevel"/>
     <w:tmpl w:val="B9EC33C8"/>
@@ -5429,7 +5959,7 @@
       </w:rPr>
     </w:lvl>
   </w:abstractNum>
-  <w:abstractNum w:abstractNumId="10" w15:restartNumberingAfterBreak="0">
+  <w:abstractNum w:abstractNumId="11" w15:restartNumberingAfterBreak="0">
     <w:nsid w:val="2109164B"/>
     <w:multiLevelType w:val="hybridMultilevel"/>
     <w:tmpl w:val="C7B883B6"/>
@@ -5515,7 +6045,7 @@
       </w:pPr>
     </w:lvl>
   </w:abstractNum>
-  <w:abstractNum w:abstractNumId="11" w15:restartNumberingAfterBreak="0">
+  <w:abstractNum w:abstractNumId="12" w15:restartNumberingAfterBreak="0">
     <w:nsid w:val="2AC3251D"/>
     <w:multiLevelType w:val="multilevel"/>
     <w:tmpl w:val="B2DAEB0C"/>
@@ -5601,7 +6131,7 @@
       </w:pPr>
     </w:lvl>
   </w:abstractNum>
-  <w:abstractNum w:abstractNumId="12" w15:restartNumberingAfterBreak="0">
+  <w:abstractNum w:abstractNumId="13" w15:restartNumberingAfterBreak="0">
     <w:nsid w:val="35E254F6"/>
     <w:multiLevelType w:val="multilevel"/>
     <w:tmpl w:val="B1D005C8"/>
@@ -5687,7 +6217,7 @@
       </w:pPr>
     </w:lvl>
   </w:abstractNum>
-  <w:abstractNum w:abstractNumId="13" w15:restartNumberingAfterBreak="0">
+  <w:abstractNum w:abstractNumId="14" w15:restartNumberingAfterBreak="0">
     <w:nsid w:val="40BB7E15"/>
     <w:multiLevelType w:val="hybridMultilevel"/>
     <w:tmpl w:val="8B20D4B0"/>
@@ -5800,7 +6330,7 @@
       </w:rPr>
     </w:lvl>
   </w:abstractNum>
-  <w:abstractNum w:abstractNumId="14" w15:restartNumberingAfterBreak="0">
+  <w:abstractNum w:abstractNumId="15" w15:restartNumberingAfterBreak="0">
     <w:nsid w:val="427962A0"/>
     <w:multiLevelType w:val="multilevel"/>
     <w:tmpl w:val="041A0025"/>
@@ -5895,7 +6425,7 @@
       </w:pPr>
     </w:lvl>
   </w:abstractNum>
-  <w:abstractNum w:abstractNumId="15" w15:restartNumberingAfterBreak="0">
+  <w:abstractNum w:abstractNumId="16" w15:restartNumberingAfterBreak="0">
     <w:nsid w:val="46322F49"/>
     <w:multiLevelType w:val="hybridMultilevel"/>
     <w:tmpl w:val="797036A4"/>
@@ -6008,7 +6538,7 @@
       </w:rPr>
     </w:lvl>
   </w:abstractNum>
-  <w:abstractNum w:abstractNumId="16" w15:restartNumberingAfterBreak="0">
+  <w:abstractNum w:abstractNumId="17" w15:restartNumberingAfterBreak="0">
     <w:nsid w:val="4BD14F37"/>
     <w:multiLevelType w:val="hybridMultilevel"/>
     <w:tmpl w:val="530C7C7A"/>
@@ -6121,7 +6651,7 @@
       </w:rPr>
     </w:lvl>
   </w:abstractNum>
-  <w:abstractNum w:abstractNumId="17" w15:restartNumberingAfterBreak="0">
+  <w:abstractNum w:abstractNumId="18" w15:restartNumberingAfterBreak="0">
     <w:nsid w:val="52CA51E4"/>
     <w:multiLevelType w:val="hybridMultilevel"/>
     <w:tmpl w:val="C630D542"/>
@@ -6234,7 +6764,7 @@
       </w:rPr>
     </w:lvl>
   </w:abstractNum>
-  <w:abstractNum w:abstractNumId="18" w15:restartNumberingAfterBreak="0">
+  <w:abstractNum w:abstractNumId="19" w15:restartNumberingAfterBreak="0">
     <w:nsid w:val="5F965240"/>
     <w:multiLevelType w:val="hybridMultilevel"/>
     <w:tmpl w:val="63648F96"/>
@@ -6347,7 +6877,7 @@
       </w:rPr>
     </w:lvl>
   </w:abstractNum>
-  <w:abstractNum w:abstractNumId="19" w15:restartNumberingAfterBreak="0">
+  <w:abstractNum w:abstractNumId="20" w15:restartNumberingAfterBreak="0">
     <w:nsid w:val="67730426"/>
     <w:multiLevelType w:val="hybridMultilevel"/>
     <w:tmpl w:val="9800D0E6"/>
@@ -6460,7 +6990,7 @@
       </w:rPr>
     </w:lvl>
   </w:abstractNum>
-  <w:abstractNum w:abstractNumId="20" w15:restartNumberingAfterBreak="0">
+  <w:abstractNum w:abstractNumId="21" w15:restartNumberingAfterBreak="0">
     <w:nsid w:val="7E9F661D"/>
     <w:multiLevelType w:val="multilevel"/>
     <w:tmpl w:val="86B09036"/>
@@ -6609,7 +7139,7 @@
       </w:rPr>
     </w:lvl>
   </w:abstractNum>
-  <w:abstractNum w:abstractNumId="21" w15:restartNumberingAfterBreak="0">
+  <w:abstractNum w:abstractNumId="22" w15:restartNumberingAfterBreak="0">
     <w:nsid w:val="7FFD599C"/>
     <w:multiLevelType w:val="multilevel"/>
     <w:tmpl w:val="E7763A6A"/>
@@ -6765,19 +7295,19 @@
     <w:abstractNumId w:val="8"/>
   </w:num>
   <w:num w:numId="3">
-    <w:abstractNumId w:val="12"/>
+    <w:abstractNumId w:val="13"/>
   </w:num>
   <w:num w:numId="4">
-    <w:abstractNumId w:val="11"/>
+    <w:abstractNumId w:val="12"/>
   </w:num>
   <w:num w:numId="5">
     <w:abstractNumId w:val="3"/>
   </w:num>
   <w:num w:numId="6">
-    <w:abstractNumId w:val="18"/>
+    <w:abstractNumId w:val="19"/>
   </w:num>
   <w:num w:numId="7">
-    <w:abstractNumId w:val="17"/>
+    <w:abstractNumId w:val="18"/>
   </w:num>
   <w:num w:numId="8">
     <w:abstractNumId w:val="2"/>
@@ -6786,13 +7316,13 @@
     <w:abstractNumId w:val="0"/>
   </w:num>
   <w:num w:numId="10">
-    <w:abstractNumId w:val="14"/>
+    <w:abstractNumId w:val="15"/>
   </w:num>
   <w:num w:numId="11">
     <w:abstractNumId w:val="7"/>
   </w:num>
   <w:num w:numId="12">
-    <w:abstractNumId w:val="10"/>
+    <w:abstractNumId w:val="11"/>
   </w:num>
   <w:num w:numId="13">
     <w:abstractNumId w:val="5"/>
@@ -6801,28 +7331,31 @@
     <w:abstractNumId w:val="6"/>
   </w:num>
   <w:num w:numId="15">
-    <w:abstractNumId w:val="16"/>
+    <w:abstractNumId w:val="17"/>
   </w:num>
   <w:num w:numId="16">
-    <w:abstractNumId w:val="20"/>
+    <w:abstractNumId w:val="21"/>
   </w:num>
   <w:num w:numId="17">
-    <w:abstractNumId w:val="9"/>
+    <w:abstractNumId w:val="10"/>
   </w:num>
   <w:num w:numId="18">
-    <w:abstractNumId w:val="13"/>
+    <w:abstractNumId w:val="14"/>
   </w:num>
   <w:num w:numId="19">
     <w:abstractNumId w:val="1"/>
   </w:num>
   <w:num w:numId="20">
-    <w:abstractNumId w:val="21"/>
+    <w:abstractNumId w:val="22"/>
   </w:num>
   <w:num w:numId="21">
-    <w:abstractNumId w:val="15"/>
+    <w:abstractNumId w:val="16"/>
   </w:num>
   <w:num w:numId="22">
-    <w:abstractNumId w:val="19"/>
+    <w:abstractNumId w:val="20"/>
+  </w:num>
+  <w:num w:numId="23">
+    <w:abstractNumId w:val="9"/>
   </w:num>
 </w:numbering>
 </file>
@@ -7315,7 +7848,6 @@
     <w:next w:val="Normal"/>
     <w:link w:val="Naslov4Char"/>
     <w:uiPriority w:val="9"/>
-    <w:semiHidden/>
     <w:unhideWhenUsed/>
     <w:qFormat/>
     <w:rsid w:val="005A09A1"/>
@@ -7566,7 +8098,6 @@
     <w:basedOn w:val="Zadanifontodlomka"/>
     <w:link w:val="Naslov4"/>
     <w:uiPriority w:val="9"/>
-    <w:semiHidden/>
     <w:rsid w:val="005A09A1"/>
     <w:rPr>
       <w:rFonts w:asciiTheme="majorHAnsi" w:eastAsiaTheme="majorEastAsia" w:hAnsiTheme="majorHAnsi" w:cstheme="majorBidi"/>
@@ -8027,7 +8558,7 @@
 </file>
 
 <file path=customXml/itemProps1.xml><?xml version="1.0" encoding="utf-8"?>
-<ds:datastoreItem xmlns:ds="http://schemas.openxmlformats.org/officeDocument/2006/customXml" ds:itemID="{9AA12EDD-BB6F-4C6F-90D9-46E325F8CCE3}">
+<ds:datastoreItem xmlns:ds="http://schemas.openxmlformats.org/officeDocument/2006/customXml" ds:itemID="{DE7577FA-9F31-435D-B44C-02151D89C4CE}">
   <ds:schemaRefs>
     <ds:schemaRef ds:uri="http://schemas.openxmlformats.org/officeDocument/2006/bibliography"/>
   </ds:schemaRefs>

</xml_diff>